<commit_message>
Worked on Functional Specification
</commit_message>
<xml_diff>
--- a/Documents/SCARAB Functional Specification.docx
+++ b/Documents/SCARAB Functional Specification.docx
@@ -196,7 +196,7 @@
           <w:pPr>
             <w:pStyle w:val="TOC1"/>
             <w:tabs>
-              <w:tab w:val="left" w:pos="480"/>
+              <w:tab w:val="left" w:pos="440"/>
               <w:tab w:val="right" w:leader="dot" w:pos="9016"/>
             </w:tabs>
             <w:rPr>
@@ -204,7 +204,7 @@
               <w:noProof/>
               <w:sz w:val="24"/>
               <w:szCs w:val="24"/>
-              <w:lang w:eastAsia="en-GB"/>
+              <w:lang w:val="en-IE" w:eastAsia="en-IE"/>
             </w:rPr>
           </w:pPr>
           <w:r>
@@ -216,7 +216,7 @@
           <w:r>
             <w:fldChar w:fldCharType="separate"/>
           </w:r>
-          <w:hyperlink w:anchor="_Toc210586136" w:history="1">
+          <w:hyperlink w:anchor="_Toc210724209" w:history="1">
             <w:r>
               <w:rPr>
                 <w:rStyle w:val="Hyperlink"/>
@@ -230,7 +230,7 @@
                 <w:noProof/>
                 <w:sz w:val="24"/>
                 <w:szCs w:val="24"/>
-                <w:lang w:eastAsia="en-GB"/>
+                <w:lang w:val="en-IE" w:eastAsia="en-IE"/>
               </w:rPr>
               <w:tab/>
             </w:r>
@@ -260,7 +260,7 @@
                 <w:noProof/>
                 <w:webHidden/>
               </w:rPr>
-              <w:instrText xml:space="preserve"> PAGEREF _Toc210586136 \h </w:instrText>
+              <w:instrText xml:space="preserve"> PAGEREF _Toc210724209 \h </w:instrText>
             </w:r>
             <w:r>
               <w:rPr>
@@ -303,10 +303,10 @@
               <w:noProof/>
               <w:sz w:val="24"/>
               <w:szCs w:val="24"/>
-              <w:lang w:eastAsia="en-GB"/>
+              <w:lang w:val="en-IE" w:eastAsia="en-IE"/>
             </w:rPr>
           </w:pPr>
-          <w:hyperlink w:anchor="_Toc210586137" w:history="1">
+          <w:hyperlink w:anchor="_Toc210724210" w:history="1">
             <w:r>
               <w:rPr>
                 <w:rStyle w:val="Hyperlink"/>
@@ -320,7 +320,7 @@
                 <w:noProof/>
                 <w:sz w:val="24"/>
                 <w:szCs w:val="24"/>
-                <w:lang w:eastAsia="en-GB"/>
+                <w:lang w:val="en-IE" w:eastAsia="en-IE"/>
               </w:rPr>
               <w:tab/>
             </w:r>
@@ -350,7 +350,7 @@
                 <w:noProof/>
                 <w:webHidden/>
               </w:rPr>
-              <w:instrText xml:space="preserve"> PAGEREF _Toc210586137 \h </w:instrText>
+              <w:instrText xml:space="preserve"> PAGEREF _Toc210724210 \h </w:instrText>
             </w:r>
             <w:r>
               <w:rPr>
@@ -393,10 +393,10 @@
               <w:noProof/>
               <w:sz w:val="24"/>
               <w:szCs w:val="24"/>
-              <w:lang w:eastAsia="en-GB"/>
+              <w:lang w:val="en-IE" w:eastAsia="en-IE"/>
             </w:rPr>
           </w:pPr>
-          <w:hyperlink w:anchor="_Toc210586138" w:history="1">
+          <w:hyperlink w:anchor="_Toc210724211" w:history="1">
             <w:r>
               <w:rPr>
                 <w:rStyle w:val="Hyperlink"/>
@@ -410,7 +410,7 @@
                 <w:noProof/>
                 <w:sz w:val="24"/>
                 <w:szCs w:val="24"/>
-                <w:lang w:eastAsia="en-GB"/>
+                <w:lang w:val="en-IE" w:eastAsia="en-IE"/>
               </w:rPr>
               <w:tab/>
             </w:r>
@@ -440,7 +440,7 @@
                 <w:noProof/>
                 <w:webHidden/>
               </w:rPr>
-              <w:instrText xml:space="preserve"> PAGEREF _Toc210586138 \h </w:instrText>
+              <w:instrText xml:space="preserve"> PAGEREF _Toc210724211 \h </w:instrText>
             </w:r>
             <w:r>
               <w:rPr>
@@ -475,7 +475,7 @@
           <w:pPr>
             <w:pStyle w:val="TOC1"/>
             <w:tabs>
-              <w:tab w:val="left" w:pos="480"/>
+              <w:tab w:val="left" w:pos="440"/>
               <w:tab w:val="right" w:leader="dot" w:pos="9016"/>
             </w:tabs>
             <w:rPr>
@@ -483,10 +483,10 @@
               <w:noProof/>
               <w:sz w:val="24"/>
               <w:szCs w:val="24"/>
-              <w:lang w:eastAsia="en-GB"/>
+              <w:lang w:val="en-IE" w:eastAsia="en-IE"/>
             </w:rPr>
           </w:pPr>
-          <w:hyperlink w:anchor="_Toc210586139" w:history="1">
+          <w:hyperlink w:anchor="_Toc210724212" w:history="1">
             <w:r>
               <w:rPr>
                 <w:rStyle w:val="Hyperlink"/>
@@ -500,7 +500,7 @@
                 <w:noProof/>
                 <w:sz w:val="24"/>
                 <w:szCs w:val="24"/>
-                <w:lang w:eastAsia="en-GB"/>
+                <w:lang w:val="en-IE" w:eastAsia="en-IE"/>
               </w:rPr>
               <w:tab/>
             </w:r>
@@ -530,7 +530,7 @@
                 <w:noProof/>
                 <w:webHidden/>
               </w:rPr>
-              <w:instrText xml:space="preserve"> PAGEREF _Toc210586139 \h </w:instrText>
+              <w:instrText xml:space="preserve"> PAGEREF _Toc210724212 \h </w:instrText>
             </w:r>
             <w:r>
               <w:rPr>
@@ -572,10 +572,10 @@
               <w:noProof/>
               <w:sz w:val="24"/>
               <w:szCs w:val="24"/>
-              <w:lang w:eastAsia="en-GB"/>
+              <w:lang w:val="en-IE" w:eastAsia="en-IE"/>
             </w:rPr>
           </w:pPr>
-          <w:hyperlink w:anchor="_Toc210586140" w:history="1">
+          <w:hyperlink w:anchor="_Toc210724213" w:history="1">
             <w:r>
               <w:rPr>
                 <w:rStyle w:val="Hyperlink"/>
@@ -602,7 +602,7 @@
                 <w:noProof/>
                 <w:webHidden/>
               </w:rPr>
-              <w:instrText xml:space="preserve"> PAGEREF _Toc210586140 \h </w:instrText>
+              <w:instrText xml:space="preserve"> PAGEREF _Toc210724213 \h </w:instrText>
             </w:r>
             <w:r>
               <w:rPr>
@@ -644,10 +644,10 @@
               <w:noProof/>
               <w:sz w:val="24"/>
               <w:szCs w:val="24"/>
-              <w:lang w:eastAsia="en-GB"/>
+              <w:lang w:val="en-IE" w:eastAsia="en-IE"/>
             </w:rPr>
           </w:pPr>
-          <w:hyperlink w:anchor="_Toc210586141" w:history="1">
+          <w:hyperlink w:anchor="_Toc210724214" w:history="1">
             <w:r>
               <w:rPr>
                 <w:rStyle w:val="Hyperlink"/>
@@ -674,7 +674,7 @@
                 <w:noProof/>
                 <w:webHidden/>
               </w:rPr>
-              <w:instrText xml:space="preserve"> PAGEREF _Toc210586141 \h </w:instrText>
+              <w:instrText xml:space="preserve"> PAGEREF _Toc210724214 \h </w:instrText>
             </w:r>
             <w:r>
               <w:rPr>
@@ -709,7 +709,7 @@
           <w:pPr>
             <w:pStyle w:val="TOC1"/>
             <w:tabs>
-              <w:tab w:val="left" w:pos="480"/>
+              <w:tab w:val="left" w:pos="440"/>
               <w:tab w:val="right" w:leader="dot" w:pos="9016"/>
             </w:tabs>
             <w:rPr>
@@ -717,10 +717,10 @@
               <w:noProof/>
               <w:sz w:val="24"/>
               <w:szCs w:val="24"/>
-              <w:lang w:eastAsia="en-GB"/>
+              <w:lang w:val="en-IE" w:eastAsia="en-IE"/>
             </w:rPr>
           </w:pPr>
-          <w:hyperlink w:anchor="_Toc210586142" w:history="1">
+          <w:hyperlink w:anchor="_Toc210724215" w:history="1">
             <w:r>
               <w:rPr>
                 <w:rStyle w:val="Hyperlink"/>
@@ -734,7 +734,7 @@
                 <w:noProof/>
                 <w:sz w:val="24"/>
                 <w:szCs w:val="24"/>
-                <w:lang w:eastAsia="en-GB"/>
+                <w:lang w:val="en-IE" w:eastAsia="en-IE"/>
               </w:rPr>
               <w:tab/>
             </w:r>
@@ -764,7 +764,7 @@
                 <w:noProof/>
                 <w:webHidden/>
               </w:rPr>
-              <w:instrText xml:space="preserve"> PAGEREF _Toc210586142 \h </w:instrText>
+              <w:instrText xml:space="preserve"> PAGEREF _Toc210724215 \h </w:instrText>
             </w:r>
             <w:r>
               <w:rPr>
@@ -807,10 +807,10 @@
               <w:noProof/>
               <w:sz w:val="24"/>
               <w:szCs w:val="24"/>
-              <w:lang w:eastAsia="en-GB"/>
+              <w:lang w:val="en-IE" w:eastAsia="en-IE"/>
             </w:rPr>
           </w:pPr>
-          <w:hyperlink w:anchor="_Toc210586143" w:history="1">
+          <w:hyperlink w:anchor="_Toc210724216" w:history="1">
             <w:r>
               <w:rPr>
                 <w:rStyle w:val="Hyperlink"/>
@@ -824,7 +824,7 @@
                 <w:noProof/>
                 <w:sz w:val="24"/>
                 <w:szCs w:val="24"/>
-                <w:lang w:eastAsia="en-GB"/>
+                <w:lang w:val="en-IE" w:eastAsia="en-IE"/>
               </w:rPr>
               <w:tab/>
             </w:r>
@@ -854,7 +854,7 @@
                 <w:noProof/>
                 <w:webHidden/>
               </w:rPr>
-              <w:instrText xml:space="preserve"> PAGEREF _Toc210586143 \h </w:instrText>
+              <w:instrText xml:space="preserve"> PAGEREF _Toc210724216 \h </w:instrText>
             </w:r>
             <w:r>
               <w:rPr>
@@ -897,10 +897,10 @@
               <w:noProof/>
               <w:sz w:val="24"/>
               <w:szCs w:val="24"/>
-              <w:lang w:eastAsia="en-GB"/>
+              <w:lang w:val="en-IE" w:eastAsia="en-IE"/>
             </w:rPr>
           </w:pPr>
-          <w:hyperlink w:anchor="_Toc210586144" w:history="1">
+          <w:hyperlink w:anchor="_Toc210724217" w:history="1">
             <w:r>
               <w:rPr>
                 <w:rStyle w:val="Hyperlink"/>
@@ -914,7 +914,7 @@
                 <w:noProof/>
                 <w:sz w:val="24"/>
                 <w:szCs w:val="24"/>
-                <w:lang w:eastAsia="en-GB"/>
+                <w:lang w:val="en-IE" w:eastAsia="en-IE"/>
               </w:rPr>
               <w:tab/>
             </w:r>
@@ -923,7 +923,7 @@
                 <w:rStyle w:val="Hyperlink"/>
                 <w:noProof/>
               </w:rPr>
-              <w:t>Use Case Diagram</w:t>
+              <w:t>Use Case Diagrams</w:t>
             </w:r>
             <w:r>
               <w:rPr>
@@ -944,7 +944,151 @@
                 <w:noProof/>
                 <w:webHidden/>
               </w:rPr>
-              <w:instrText xml:space="preserve"> PAGEREF _Toc210586144 \h </w:instrText>
+              <w:instrText xml:space="preserve"> PAGEREF _Toc210724217 \h </w:instrText>
+            </w:r>
+            <w:r>
+              <w:rPr>
+                <w:noProof/>
+                <w:webHidden/>
+              </w:rPr>
+            </w:r>
+            <w:r>
+              <w:rPr>
+                <w:noProof/>
+                <w:webHidden/>
+              </w:rPr>
+              <w:fldChar w:fldCharType="separate"/>
+            </w:r>
+            <w:r>
+              <w:rPr>
+                <w:noProof/>
+                <w:webHidden/>
+              </w:rPr>
+              <w:t>5</w:t>
+            </w:r>
+            <w:r>
+              <w:rPr>
+                <w:noProof/>
+                <w:webHidden/>
+              </w:rPr>
+              <w:fldChar w:fldCharType="end"/>
+            </w:r>
+          </w:hyperlink>
+        </w:p>
+        <w:p>
+          <w:pPr>
+            <w:pStyle w:val="TOC3"/>
+            <w:tabs>
+              <w:tab w:val="right" w:leader="dot" w:pos="9016"/>
+            </w:tabs>
+            <w:rPr>
+              <w:rFonts w:eastAsiaTheme="minorEastAsia"/>
+              <w:noProof/>
+              <w:sz w:val="24"/>
+              <w:szCs w:val="24"/>
+              <w:lang w:val="en-IE" w:eastAsia="en-IE"/>
+            </w:rPr>
+          </w:pPr>
+          <w:hyperlink w:anchor="_Toc210724218" w:history="1">
+            <w:r>
+              <w:rPr>
+                <w:rStyle w:val="Hyperlink"/>
+                <w:noProof/>
+              </w:rPr>
+              <w:t>3.2.1 PC Program</w:t>
+            </w:r>
+            <w:r>
+              <w:rPr>
+                <w:noProof/>
+                <w:webHidden/>
+              </w:rPr>
+              <w:tab/>
+            </w:r>
+            <w:r>
+              <w:rPr>
+                <w:noProof/>
+                <w:webHidden/>
+              </w:rPr>
+              <w:fldChar w:fldCharType="begin"/>
+            </w:r>
+            <w:r>
+              <w:rPr>
+                <w:noProof/>
+                <w:webHidden/>
+              </w:rPr>
+              <w:instrText xml:space="preserve"> PAGEREF _Toc210724218 \h </w:instrText>
+            </w:r>
+            <w:r>
+              <w:rPr>
+                <w:noProof/>
+                <w:webHidden/>
+              </w:rPr>
+            </w:r>
+            <w:r>
+              <w:rPr>
+                <w:noProof/>
+                <w:webHidden/>
+              </w:rPr>
+              <w:fldChar w:fldCharType="separate"/>
+            </w:r>
+            <w:r>
+              <w:rPr>
+                <w:noProof/>
+                <w:webHidden/>
+              </w:rPr>
+              <w:t>5</w:t>
+            </w:r>
+            <w:r>
+              <w:rPr>
+                <w:noProof/>
+                <w:webHidden/>
+              </w:rPr>
+              <w:fldChar w:fldCharType="end"/>
+            </w:r>
+          </w:hyperlink>
+        </w:p>
+        <w:p>
+          <w:pPr>
+            <w:pStyle w:val="TOC3"/>
+            <w:tabs>
+              <w:tab w:val="right" w:leader="dot" w:pos="9016"/>
+            </w:tabs>
+            <w:rPr>
+              <w:rFonts w:eastAsiaTheme="minorEastAsia"/>
+              <w:noProof/>
+              <w:sz w:val="24"/>
+              <w:szCs w:val="24"/>
+              <w:lang w:val="en-IE" w:eastAsia="en-IE"/>
+            </w:rPr>
+          </w:pPr>
+          <w:hyperlink w:anchor="_Toc210724219" w:history="1">
+            <w:r>
+              <w:rPr>
+                <w:rStyle w:val="Hyperlink"/>
+                <w:noProof/>
+              </w:rPr>
+              <w:t>3.2.2 SCARAB Device Use Case Diagram</w:t>
+            </w:r>
+            <w:r>
+              <w:rPr>
+                <w:noProof/>
+                <w:webHidden/>
+              </w:rPr>
+              <w:tab/>
+            </w:r>
+            <w:r>
+              <w:rPr>
+                <w:noProof/>
+                <w:webHidden/>
+              </w:rPr>
+              <w:fldChar w:fldCharType="begin"/>
+            </w:r>
+            <w:r>
+              <w:rPr>
+                <w:noProof/>
+                <w:webHidden/>
+              </w:rPr>
+              <w:instrText xml:space="preserve"> PAGEREF _Toc210724219 \h </w:instrText>
             </w:r>
             <w:r>
               <w:rPr>
@@ -987,10 +1131,10 @@
               <w:noProof/>
               <w:sz w:val="24"/>
               <w:szCs w:val="24"/>
-              <w:lang w:eastAsia="en-GB"/>
+              <w:lang w:val="en-IE" w:eastAsia="en-IE"/>
             </w:rPr>
           </w:pPr>
-          <w:hyperlink w:anchor="_Toc210586145" w:history="1">
+          <w:hyperlink w:anchor="_Toc210724220" w:history="1">
             <w:r>
               <w:rPr>
                 <w:rStyle w:val="Hyperlink"/>
@@ -1004,7 +1148,7 @@
                 <w:noProof/>
                 <w:sz w:val="24"/>
                 <w:szCs w:val="24"/>
-                <w:lang w:eastAsia="en-GB"/>
+                <w:lang w:val="en-IE" w:eastAsia="en-IE"/>
               </w:rPr>
               <w:tab/>
             </w:r>
@@ -1034,7 +1178,7 @@
                 <w:noProof/>
                 <w:webHidden/>
               </w:rPr>
-              <w:instrText xml:space="preserve"> PAGEREF _Toc210586145 \h </w:instrText>
+              <w:instrText xml:space="preserve"> PAGEREF _Toc210724220 \h </w:instrText>
             </w:r>
             <w:r>
               <w:rPr>
@@ -1069,14 +1213,18 @@
           <w:pPr>
             <w:pStyle w:val="TOC3"/>
             <w:tabs>
-              <w:tab w:val="left" w:pos="1440"/>
+              <w:tab w:val="left" w:pos="1200"/>
               <w:tab w:val="right" w:leader="dot" w:pos="9016"/>
             </w:tabs>
             <w:rPr>
+              <w:rFonts w:eastAsiaTheme="minorEastAsia"/>
               <w:noProof/>
+              <w:sz w:val="24"/>
+              <w:szCs w:val="24"/>
+              <w:lang w:val="en-IE" w:eastAsia="en-IE"/>
             </w:rPr>
           </w:pPr>
-          <w:hyperlink w:anchor="_Toc210586146" w:history="1">
+          <w:hyperlink w:anchor="_Toc210724221" w:history="1">
             <w:r>
               <w:rPr>
                 <w:rStyle w:val="Hyperlink"/>
@@ -1086,7 +1234,11 @@
             </w:r>
             <w:r>
               <w:rPr>
-                <w:noProof/>
+                <w:rFonts w:eastAsiaTheme="minorEastAsia"/>
+                <w:noProof/>
+                <w:sz w:val="24"/>
+                <w:szCs w:val="24"/>
+                <w:lang w:val="en-IE" w:eastAsia="en-IE"/>
               </w:rPr>
               <w:tab/>
             </w:r>
@@ -1116,7 +1268,7 @@
                 <w:noProof/>
                 <w:webHidden/>
               </w:rPr>
-              <w:instrText xml:space="preserve"> PAGEREF _Toc210586146 \h </w:instrText>
+              <w:instrText xml:space="preserve"> PAGEREF _Toc210724221 \h </w:instrText>
             </w:r>
             <w:r>
               <w:rPr>
@@ -1151,14 +1303,18 @@
           <w:pPr>
             <w:pStyle w:val="TOC3"/>
             <w:tabs>
-              <w:tab w:val="left" w:pos="1440"/>
+              <w:tab w:val="left" w:pos="1200"/>
               <w:tab w:val="right" w:leader="dot" w:pos="9016"/>
             </w:tabs>
             <w:rPr>
+              <w:rFonts w:eastAsiaTheme="minorEastAsia"/>
               <w:noProof/>
+              <w:sz w:val="24"/>
+              <w:szCs w:val="24"/>
+              <w:lang w:val="en-IE" w:eastAsia="en-IE"/>
             </w:rPr>
           </w:pPr>
-          <w:hyperlink w:anchor="_Toc210586147" w:history="1">
+          <w:hyperlink w:anchor="_Toc210724222" w:history="1">
             <w:r>
               <w:rPr>
                 <w:rStyle w:val="Hyperlink"/>
@@ -1168,7 +1324,11 @@
             </w:r>
             <w:r>
               <w:rPr>
-                <w:noProof/>
+                <w:rFonts w:eastAsiaTheme="minorEastAsia"/>
+                <w:noProof/>
+                <w:sz w:val="24"/>
+                <w:szCs w:val="24"/>
+                <w:lang w:val="en-IE" w:eastAsia="en-IE"/>
               </w:rPr>
               <w:tab/>
             </w:r>
@@ -1198,7 +1358,7 @@
                 <w:noProof/>
                 <w:webHidden/>
               </w:rPr>
-              <w:instrText xml:space="preserve"> PAGEREF _Toc210586147 \h </w:instrText>
+              <w:instrText xml:space="preserve"> PAGEREF _Toc210724222 \h </w:instrText>
             </w:r>
             <w:r>
               <w:rPr>
@@ -1233,14 +1393,18 @@
           <w:pPr>
             <w:pStyle w:val="TOC3"/>
             <w:tabs>
-              <w:tab w:val="left" w:pos="1440"/>
+              <w:tab w:val="left" w:pos="1200"/>
               <w:tab w:val="right" w:leader="dot" w:pos="9016"/>
             </w:tabs>
             <w:rPr>
+              <w:rFonts w:eastAsiaTheme="minorEastAsia"/>
               <w:noProof/>
+              <w:sz w:val="24"/>
+              <w:szCs w:val="24"/>
+              <w:lang w:val="en-IE" w:eastAsia="en-IE"/>
             </w:rPr>
           </w:pPr>
-          <w:hyperlink w:anchor="_Toc210586148" w:history="1">
+          <w:hyperlink w:anchor="_Toc210724223" w:history="1">
             <w:r>
               <w:rPr>
                 <w:rStyle w:val="Hyperlink"/>
@@ -1250,7 +1414,11 @@
             </w:r>
             <w:r>
               <w:rPr>
-                <w:noProof/>
+                <w:rFonts w:eastAsiaTheme="minorEastAsia"/>
+                <w:noProof/>
+                <w:sz w:val="24"/>
+                <w:szCs w:val="24"/>
+                <w:lang w:val="en-IE" w:eastAsia="en-IE"/>
               </w:rPr>
               <w:tab/>
             </w:r>
@@ -1280,7 +1448,7 @@
                 <w:noProof/>
                 <w:webHidden/>
               </w:rPr>
-              <w:instrText xml:space="preserve"> PAGEREF _Toc210586148 \h </w:instrText>
+              <w:instrText xml:space="preserve"> PAGEREF _Toc210724223 \h </w:instrText>
             </w:r>
             <w:r>
               <w:rPr>
@@ -1315,14 +1483,18 @@
           <w:pPr>
             <w:pStyle w:val="TOC3"/>
             <w:tabs>
-              <w:tab w:val="left" w:pos="1440"/>
+              <w:tab w:val="left" w:pos="1200"/>
               <w:tab w:val="right" w:leader="dot" w:pos="9016"/>
             </w:tabs>
             <w:rPr>
+              <w:rFonts w:eastAsiaTheme="minorEastAsia"/>
               <w:noProof/>
+              <w:sz w:val="24"/>
+              <w:szCs w:val="24"/>
+              <w:lang w:val="en-IE" w:eastAsia="en-IE"/>
             </w:rPr>
           </w:pPr>
-          <w:hyperlink w:anchor="_Toc210586149" w:history="1">
+          <w:hyperlink w:anchor="_Toc210724224" w:history="1">
             <w:r>
               <w:rPr>
                 <w:rStyle w:val="Hyperlink"/>
@@ -1332,7 +1504,11 @@
             </w:r>
             <w:r>
               <w:rPr>
-                <w:noProof/>
+                <w:rFonts w:eastAsiaTheme="minorEastAsia"/>
+                <w:noProof/>
+                <w:sz w:val="24"/>
+                <w:szCs w:val="24"/>
+                <w:lang w:val="en-IE" w:eastAsia="en-IE"/>
               </w:rPr>
               <w:tab/>
             </w:r>
@@ -1341,7 +1517,7 @@
                 <w:rStyle w:val="Hyperlink"/>
                 <w:noProof/>
               </w:rPr>
-              <w:t>Insert Cartridge</w:t>
+              <w:t>Check Health</w:t>
             </w:r>
             <w:r>
               <w:rPr>
@@ -1362,7 +1538,7 @@
                 <w:noProof/>
                 <w:webHidden/>
               </w:rPr>
-              <w:instrText xml:space="preserve"> PAGEREF _Toc210586149 \h </w:instrText>
+              <w:instrText xml:space="preserve"> PAGEREF _Toc210724224 \h </w:instrText>
             </w:r>
             <w:r>
               <w:rPr>
@@ -1397,14 +1573,18 @@
           <w:pPr>
             <w:pStyle w:val="TOC3"/>
             <w:tabs>
-              <w:tab w:val="left" w:pos="1440"/>
+              <w:tab w:val="left" w:pos="1200"/>
               <w:tab w:val="right" w:leader="dot" w:pos="9016"/>
             </w:tabs>
             <w:rPr>
+              <w:rFonts w:eastAsiaTheme="minorEastAsia"/>
               <w:noProof/>
+              <w:sz w:val="24"/>
+              <w:szCs w:val="24"/>
+              <w:lang w:val="en-IE" w:eastAsia="en-IE"/>
             </w:rPr>
           </w:pPr>
-          <w:hyperlink w:anchor="_Toc210586150" w:history="1">
+          <w:hyperlink w:anchor="_Toc210724225" w:history="1">
             <w:r>
               <w:rPr>
                 <w:rStyle w:val="Hyperlink"/>
@@ -1414,7 +1594,11 @@
             </w:r>
             <w:r>
               <w:rPr>
-                <w:noProof/>
+                <w:rFonts w:eastAsiaTheme="minorEastAsia"/>
+                <w:noProof/>
+                <w:sz w:val="24"/>
+                <w:szCs w:val="24"/>
+                <w:lang w:val="en-IE" w:eastAsia="en-IE"/>
               </w:rPr>
               <w:tab/>
             </w:r>
@@ -1423,7 +1607,7 @@
                 <w:rStyle w:val="Hyperlink"/>
                 <w:noProof/>
               </w:rPr>
-              <w:t>Remove Cartridge</w:t>
+              <w:t>Identify Corruption</w:t>
             </w:r>
             <w:r>
               <w:rPr>
@@ -1444,7 +1628,7 @@
                 <w:noProof/>
                 <w:webHidden/>
               </w:rPr>
-              <w:instrText xml:space="preserve"> PAGEREF _Toc210586150 \h </w:instrText>
+              <w:instrText xml:space="preserve"> PAGEREF _Toc210724225 \h </w:instrText>
             </w:r>
             <w:r>
               <w:rPr>
@@ -1479,14 +1663,18 @@
           <w:pPr>
             <w:pStyle w:val="TOC3"/>
             <w:tabs>
-              <w:tab w:val="left" w:pos="1440"/>
+              <w:tab w:val="left" w:pos="1200"/>
               <w:tab w:val="right" w:leader="dot" w:pos="9016"/>
             </w:tabs>
             <w:rPr>
+              <w:rFonts w:eastAsiaTheme="minorEastAsia"/>
               <w:noProof/>
+              <w:sz w:val="24"/>
+              <w:szCs w:val="24"/>
+              <w:lang w:val="en-IE" w:eastAsia="en-IE"/>
             </w:rPr>
           </w:pPr>
-          <w:hyperlink w:anchor="_Toc210586151" w:history="1">
+          <w:hyperlink w:anchor="_Toc210724226" w:history="1">
             <w:r>
               <w:rPr>
                 <w:rStyle w:val="Hyperlink"/>
@@ -1496,7 +1684,11 @@
             </w:r>
             <w:r>
               <w:rPr>
-                <w:noProof/>
+                <w:rFonts w:eastAsiaTheme="minorEastAsia"/>
+                <w:noProof/>
+                <w:sz w:val="24"/>
+                <w:szCs w:val="24"/>
+                <w:lang w:val="en-IE" w:eastAsia="en-IE"/>
               </w:rPr>
               <w:tab/>
             </w:r>
@@ -1505,7 +1697,7 @@
                 <w:rStyle w:val="Hyperlink"/>
                 <w:noProof/>
               </w:rPr>
-              <w:t>Check Health</w:t>
+              <w:t>Verify Checksum</w:t>
             </w:r>
             <w:r>
               <w:rPr>
@@ -1526,7 +1718,187 @@
                 <w:noProof/>
                 <w:webHidden/>
               </w:rPr>
-              <w:instrText xml:space="preserve"> PAGEREF _Toc210586151 \h </w:instrText>
+              <w:instrText xml:space="preserve"> PAGEREF _Toc210724226 \h </w:instrText>
+            </w:r>
+            <w:r>
+              <w:rPr>
+                <w:noProof/>
+                <w:webHidden/>
+              </w:rPr>
+            </w:r>
+            <w:r>
+              <w:rPr>
+                <w:noProof/>
+                <w:webHidden/>
+              </w:rPr>
+              <w:fldChar w:fldCharType="separate"/>
+            </w:r>
+            <w:r>
+              <w:rPr>
+                <w:noProof/>
+                <w:webHidden/>
+              </w:rPr>
+              <w:t>6</w:t>
+            </w:r>
+            <w:r>
+              <w:rPr>
+                <w:noProof/>
+                <w:webHidden/>
+              </w:rPr>
+              <w:fldChar w:fldCharType="end"/>
+            </w:r>
+          </w:hyperlink>
+        </w:p>
+        <w:p>
+          <w:pPr>
+            <w:pStyle w:val="TOC3"/>
+            <w:tabs>
+              <w:tab w:val="left" w:pos="1200"/>
+              <w:tab w:val="right" w:leader="dot" w:pos="9016"/>
+            </w:tabs>
+            <w:rPr>
+              <w:rFonts w:eastAsiaTheme="minorEastAsia"/>
+              <w:noProof/>
+              <w:sz w:val="24"/>
+              <w:szCs w:val="24"/>
+              <w:lang w:val="en-IE" w:eastAsia="en-IE"/>
+            </w:rPr>
+          </w:pPr>
+          <w:hyperlink w:anchor="_Toc210724227" w:history="1">
+            <w:r>
+              <w:rPr>
+                <w:rStyle w:val="Hyperlink"/>
+                <w:noProof/>
+              </w:rPr>
+              <w:t>3.3.7</w:t>
+            </w:r>
+            <w:r>
+              <w:rPr>
+                <w:rFonts w:eastAsiaTheme="minorEastAsia"/>
+                <w:noProof/>
+                <w:sz w:val="24"/>
+                <w:szCs w:val="24"/>
+                <w:lang w:val="en-IE" w:eastAsia="en-IE"/>
+              </w:rPr>
+              <w:tab/>
+            </w:r>
+            <w:r>
+              <w:rPr>
+                <w:rStyle w:val="Hyperlink"/>
+                <w:noProof/>
+              </w:rPr>
+              <w:t>Test Pins</w:t>
+            </w:r>
+            <w:r>
+              <w:rPr>
+                <w:noProof/>
+                <w:webHidden/>
+              </w:rPr>
+              <w:tab/>
+            </w:r>
+            <w:r>
+              <w:rPr>
+                <w:noProof/>
+                <w:webHidden/>
+              </w:rPr>
+              <w:fldChar w:fldCharType="begin"/>
+            </w:r>
+            <w:r>
+              <w:rPr>
+                <w:noProof/>
+                <w:webHidden/>
+              </w:rPr>
+              <w:instrText xml:space="preserve"> PAGEREF _Toc210724227 \h </w:instrText>
+            </w:r>
+            <w:r>
+              <w:rPr>
+                <w:noProof/>
+                <w:webHidden/>
+              </w:rPr>
+            </w:r>
+            <w:r>
+              <w:rPr>
+                <w:noProof/>
+                <w:webHidden/>
+              </w:rPr>
+              <w:fldChar w:fldCharType="separate"/>
+            </w:r>
+            <w:r>
+              <w:rPr>
+                <w:noProof/>
+                <w:webHidden/>
+              </w:rPr>
+              <w:t>6</w:t>
+            </w:r>
+            <w:r>
+              <w:rPr>
+                <w:noProof/>
+                <w:webHidden/>
+              </w:rPr>
+              <w:fldChar w:fldCharType="end"/>
+            </w:r>
+          </w:hyperlink>
+        </w:p>
+        <w:p>
+          <w:pPr>
+            <w:pStyle w:val="TOC3"/>
+            <w:tabs>
+              <w:tab w:val="left" w:pos="1200"/>
+              <w:tab w:val="right" w:leader="dot" w:pos="9016"/>
+            </w:tabs>
+            <w:rPr>
+              <w:rFonts w:eastAsiaTheme="minorEastAsia"/>
+              <w:noProof/>
+              <w:sz w:val="24"/>
+              <w:szCs w:val="24"/>
+              <w:lang w:val="en-IE" w:eastAsia="en-IE"/>
+            </w:rPr>
+          </w:pPr>
+          <w:hyperlink w:anchor="_Toc210724228" w:history="1">
+            <w:r>
+              <w:rPr>
+                <w:rStyle w:val="Hyperlink"/>
+                <w:noProof/>
+              </w:rPr>
+              <w:t>3.3.8</w:t>
+            </w:r>
+            <w:r>
+              <w:rPr>
+                <w:rFonts w:eastAsiaTheme="minorEastAsia"/>
+                <w:noProof/>
+                <w:sz w:val="24"/>
+                <w:szCs w:val="24"/>
+                <w:lang w:val="en-IE" w:eastAsia="en-IE"/>
+              </w:rPr>
+              <w:tab/>
+            </w:r>
+            <w:r>
+              <w:rPr>
+                <w:rStyle w:val="Hyperlink"/>
+                <w:noProof/>
+              </w:rPr>
+              <w:t>Test Save Retention</w:t>
+            </w:r>
+            <w:r>
+              <w:rPr>
+                <w:noProof/>
+                <w:webHidden/>
+              </w:rPr>
+              <w:tab/>
+            </w:r>
+            <w:r>
+              <w:rPr>
+                <w:noProof/>
+                <w:webHidden/>
+              </w:rPr>
+              <w:fldChar w:fldCharType="begin"/>
+            </w:r>
+            <w:r>
+              <w:rPr>
+                <w:noProof/>
+                <w:webHidden/>
+              </w:rPr>
+              <w:instrText xml:space="preserve"> PAGEREF _Toc210724228 \h </w:instrText>
             </w:r>
             <w:r>
               <w:rPr>
@@ -1569,10 +1941,10 @@
               <w:noProof/>
               <w:sz w:val="24"/>
               <w:szCs w:val="24"/>
-              <w:lang w:eastAsia="en-GB"/>
+              <w:lang w:val="en-IE" w:eastAsia="en-IE"/>
             </w:rPr>
           </w:pPr>
-          <w:hyperlink w:anchor="_Toc210586152" w:history="1">
+          <w:hyperlink w:anchor="_Toc210724229" w:history="1">
             <w:r>
               <w:rPr>
                 <w:rStyle w:val="Hyperlink"/>
@@ -1586,7 +1958,7 @@
                 <w:noProof/>
                 <w:sz w:val="24"/>
                 <w:szCs w:val="24"/>
-                <w:lang w:eastAsia="en-GB"/>
+                <w:lang w:val="en-IE" w:eastAsia="en-IE"/>
               </w:rPr>
               <w:tab/>
             </w:r>
@@ -1616,7 +1988,7 @@
                 <w:noProof/>
                 <w:webHidden/>
               </w:rPr>
-              <w:instrText xml:space="preserve"> PAGEREF _Toc210586152 \h </w:instrText>
+              <w:instrText xml:space="preserve"> PAGEREF _Toc210724229 \h </w:instrText>
             </w:r>
             <w:r>
               <w:rPr>
@@ -1676,7 +2048,7 @@
           <w:numId w:val="10"/>
         </w:numPr>
       </w:pPr>
-      <w:bookmarkStart w:id="0" w:name="_Toc210586136"/>
+      <w:bookmarkStart w:id="0" w:name="_Toc210724209"/>
       <w:r>
         <w:lastRenderedPageBreak/>
         <w:t>Introduction</w:t>
@@ -1732,7 +2104,7 @@
           <w:numId w:val="10"/>
         </w:numPr>
       </w:pPr>
-      <w:bookmarkStart w:id="1" w:name="_Toc210586137"/>
+      <w:bookmarkStart w:id="1" w:name="_Toc210724210"/>
       <w:r>
         <w:t>Target Users</w:t>
       </w:r>
@@ -1778,7 +2150,7 @@
           <w:numId w:val="10"/>
         </w:numPr>
       </w:pPr>
-      <w:bookmarkStart w:id="2" w:name="_Toc210586138"/>
+      <w:bookmarkStart w:id="2" w:name="_Toc210724211"/>
       <w:r>
         <w:t>Technologies</w:t>
       </w:r>
@@ -1822,15 +2194,7 @@
         <w:t>, due to the sheer number of digital I/O pins on the board.</w:t>
       </w:r>
       <w:r>
-        <w:t xml:space="preserve"> Alternate boards would be usable, but would require latches or multiplexing. For the GUI based PC program, Python would be sufficient, as it can interface with the Arduino directly over serial, and the </w:t>
-      </w:r>
-      <w:proofErr w:type="spellStart"/>
-      <w:r>
-        <w:t>Tkinter</w:t>
-      </w:r>
-      <w:proofErr w:type="spellEnd"/>
-      <w:r>
-        <w:t xml:space="preserve"> library provides GUI functionality. Various electronic components will also be required, listed below:</w:t>
+        <w:t xml:space="preserve"> Alternate boards would be usable, but would require latches or multiplexing. For the GUI based PC program, Python would be sufficient, as it can interface with the Arduino directly over serial, and the Tkinter library provides GUI functionality. Various electronic components will also be required, listed below:</w:t>
       </w:r>
     </w:p>
     <w:p>
@@ -1842,15 +2206,13 @@
         </w:numPr>
       </w:pPr>
       <w:r>
-        <w:t xml:space="preserve">2x </w:t>
-      </w:r>
-      <w:proofErr w:type="gramStart"/>
-      <w:r>
-        <w:t>8 bit</w:t>
-      </w:r>
-      <w:proofErr w:type="gramEnd"/>
-      <w:r>
-        <w:t xml:space="preserve"> transceivers, for 5v to 3.3v logic conversion.</w:t>
+        <w:t>2x 8</w:t>
+      </w:r>
+      <w:r>
+        <w:t>-</w:t>
+      </w:r>
+      <w:r>
+        <w:t>bit transceivers, for 5v to 3.3v logic conversion.</w:t>
       </w:r>
     </w:p>
     <w:p>
@@ -1863,6 +2225,18 @@
       </w:pPr>
       <w:r>
         <w:t>USB-C port. The Arduino has a max mA output, so a separate USB will be used to power the cartridges.</w:t>
+      </w:r>
+    </w:p>
+    <w:p>
+      <w:pPr>
+        <w:pStyle w:val="ListParagraph"/>
+        <w:numPr>
+          <w:ilvl w:val="0"/>
+          <w:numId w:val="11"/>
+        </w:numPr>
+      </w:pPr>
+      <w:r>
+        <w:t>Cartridge ports, to interface with the cartridges.</w:t>
       </w:r>
     </w:p>
     <w:p>
@@ -1886,7 +2260,7 @@
           <w:numId w:val="10"/>
         </w:numPr>
       </w:pPr>
-      <w:bookmarkStart w:id="3" w:name="_Toc210586139"/>
+      <w:bookmarkStart w:id="3" w:name="_Toc210724212"/>
       <w:r>
         <w:lastRenderedPageBreak/>
         <w:t>Functional Requirements</w:t>
@@ -1908,7 +2282,7 @@
       <w:pPr>
         <w:pStyle w:val="Heading2"/>
       </w:pPr>
-      <w:bookmarkStart w:id="4" w:name="_Toc210586140"/>
+      <w:bookmarkStart w:id="4" w:name="_Toc210724213"/>
       <w:r>
         <w:t>2.1 Core Requirements</w:t>
       </w:r>
@@ -1978,7 +2352,7 @@
       <w:pPr>
         <w:pStyle w:val="Heading2"/>
       </w:pPr>
-      <w:bookmarkStart w:id="5" w:name="_Toc210586141"/>
+      <w:bookmarkStart w:id="5" w:name="_Toc210724214"/>
       <w:r>
         <w:t>2.2 Non-Core Requirements</w:t>
       </w:r>
@@ -2014,7 +2388,7 @@
           <w:numId w:val="10"/>
         </w:numPr>
       </w:pPr>
-      <w:bookmarkStart w:id="6" w:name="_Toc210586142"/>
+      <w:bookmarkStart w:id="6" w:name="_Toc210724215"/>
       <w:r>
         <w:lastRenderedPageBreak/>
         <w:t>Context Diagram and Use Cases</w:t>
@@ -2029,7 +2403,7 @@
           <w:numId w:val="10"/>
         </w:numPr>
       </w:pPr>
-      <w:bookmarkStart w:id="7" w:name="_Toc210586143"/>
+      <w:bookmarkStart w:id="7" w:name="_Toc210724216"/>
       <w:r>
         <w:t>Context Diagram</w:t>
       </w:r>
@@ -2048,22 +2422,24 @@
           <w:numId w:val="10"/>
         </w:numPr>
       </w:pPr>
-      <w:bookmarkStart w:id="8" w:name="_Toc210586144"/>
+      <w:bookmarkStart w:id="8" w:name="_Toc210724217"/>
       <w:r>
         <w:t>Use Case Diagram</w:t>
       </w:r>
+      <w:r>
+        <w:t>s</w:t>
+      </w:r>
       <w:bookmarkEnd w:id="8"/>
-      <w:r>
-        <w:t>s</w:t>
-      </w:r>
     </w:p>
     <w:p>
       <w:pPr>
         <w:pStyle w:val="Heading3"/>
       </w:pPr>
+      <w:bookmarkStart w:id="9" w:name="_Toc210724218"/>
       <w:r>
         <w:t>3.2.1 PC Program</w:t>
       </w:r>
+      <w:bookmarkEnd w:id="9"/>
     </w:p>
     <w:p>
       <w:r>
@@ -2071,9 +2447,9 @@
           <w:noProof/>
         </w:rPr>
         <w:drawing>
-          <wp:inline distT="0" distB="0" distL="0" distR="0" wp14:anchorId="68A5730F" wp14:editId="163900D0">
-            <wp:extent cx="5731225" cy="3236456"/>
-            <wp:effectExtent l="0" t="0" r="3175" b="2540"/>
+          <wp:inline distT="0" distB="0" distL="0" distR="0" wp14:anchorId="68A5730F" wp14:editId="217B17E1">
+            <wp:extent cx="5514109" cy="3113849"/>
+            <wp:effectExtent l="0" t="0" r="0" b="0"/>
             <wp:docPr id="1817102496" name="Picture 1"/>
             <wp:cNvGraphicFramePr>
               <a:graphicFrameLocks xmlns:a="http://schemas.openxmlformats.org/drawingml/2006/main" noChangeAspect="1"/>
@@ -2100,7 +2476,7 @@
                   <pic:spPr>
                     <a:xfrm>
                       <a:off x="0" y="0"/>
-                      <a:ext cx="5731225" cy="3236456"/>
+                      <a:ext cx="5520194" cy="3117285"/>
                     </a:xfrm>
                     <a:prstGeom prst="rect">
                       <a:avLst/>
@@ -2117,8 +2493,58 @@
       <w:pPr>
         <w:pStyle w:val="Heading3"/>
       </w:pPr>
+      <w:bookmarkStart w:id="10" w:name="_Toc210724219"/>
       <w:r>
         <w:t>3.2.2 SCARAB Device Use Case Diagram</w:t>
+      </w:r>
+      <w:bookmarkEnd w:id="10"/>
+    </w:p>
+    <w:p>
+      <w:r>
+        <w:rPr>
+          <w:noProof/>
+        </w:rPr>
+        <w:drawing>
+          <wp:inline distT="0" distB="0" distL="0" distR="0" wp14:anchorId="4CC423FD" wp14:editId="0F4C3583">
+            <wp:extent cx="5731510" cy="3560445"/>
+            <wp:effectExtent l="0" t="0" r="2540" b="1905"/>
+            <wp:docPr id="1341886068" name="Picture 1" descr="A diagram of a device&#10;&#10;AI-generated content may be incorrect."/>
+            <wp:cNvGraphicFramePr>
+              <a:graphicFrameLocks xmlns:a="http://schemas.openxmlformats.org/drawingml/2006/main" noChangeAspect="1"/>
+            </wp:cNvGraphicFramePr>
+            <a:graphic xmlns:a="http://schemas.openxmlformats.org/drawingml/2006/main">
+              <a:graphicData uri="http://schemas.openxmlformats.org/drawingml/2006/picture">
+                <pic:pic xmlns:pic="http://schemas.openxmlformats.org/drawingml/2006/picture">
+                  <pic:nvPicPr>
+                    <pic:cNvPr id="1341886068" name="Picture 1" descr="A diagram of a device&#10;&#10;AI-generated content may be incorrect."/>
+                    <pic:cNvPicPr/>
+                  </pic:nvPicPr>
+                  <pic:blipFill>
+                    <a:blip r:embed="rId10">
+                      <a:extLst>
+                        <a:ext uri="{28A0092B-C50C-407E-A947-70E740481C1C}">
+                          <a14:useLocalDpi xmlns:a14="http://schemas.microsoft.com/office/drawing/2010/main" val="0"/>
+                        </a:ext>
+                      </a:extLst>
+                    </a:blip>
+                    <a:stretch>
+                      <a:fillRect/>
+                    </a:stretch>
+                  </pic:blipFill>
+                  <pic:spPr>
+                    <a:xfrm>
+                      <a:off x="0" y="0"/>
+                      <a:ext cx="5731510" cy="3560445"/>
+                    </a:xfrm>
+                    <a:prstGeom prst="rect">
+                      <a:avLst/>
+                    </a:prstGeom>
+                  </pic:spPr>
+                </pic:pic>
+              </a:graphicData>
+            </a:graphic>
+          </wp:inline>
+        </w:drawing>
       </w:r>
     </w:p>
     <w:p>
@@ -2129,11 +2555,12 @@
           <w:numId w:val="10"/>
         </w:numPr>
       </w:pPr>
-      <w:bookmarkStart w:id="9" w:name="_Toc210586145"/>
-      <w:r>
+      <w:bookmarkStart w:id="11" w:name="_Toc210724220"/>
+      <w:r>
+        <w:lastRenderedPageBreak/>
         <w:t>Brief Use Cases</w:t>
       </w:r>
-      <w:bookmarkEnd w:id="9"/>
+      <w:bookmarkEnd w:id="11"/>
     </w:p>
     <w:p>
       <w:pPr>
@@ -2143,11 +2570,11 @@
           <w:numId w:val="10"/>
         </w:numPr>
       </w:pPr>
-      <w:bookmarkStart w:id="10" w:name="_Toc210586146"/>
+      <w:bookmarkStart w:id="12" w:name="_Toc210724221"/>
       <w:r>
         <w:t>Dump Save</w:t>
       </w:r>
-      <w:bookmarkEnd w:id="10"/>
+      <w:bookmarkEnd w:id="12"/>
     </w:p>
     <w:p>
       <w:r>
@@ -2185,14 +2612,14 @@
           <w:numId w:val="10"/>
         </w:numPr>
       </w:pPr>
-      <w:bookmarkStart w:id="11" w:name="_Toc210586147"/>
+      <w:bookmarkStart w:id="13" w:name="_Toc210724222"/>
       <w:r>
         <w:t>Restore</w:t>
       </w:r>
       <w:r>
         <w:t xml:space="preserve"> Save</w:t>
       </w:r>
-      <w:bookmarkEnd w:id="11"/>
+      <w:bookmarkEnd w:id="13"/>
     </w:p>
     <w:p>
       <w:r>
@@ -2210,7 +2637,6 @@
         <w:t>Description: This use case begins when the user wishes to restore a dumped save to the inserted cartridge. The user selects “Save Manager” from the sidebar. From there, they select the desired save, and press “Restore Save Data”. The use case ends when the save data has been restored to the cartridge.</w:t>
       </w:r>
     </w:p>
-    <w:p/>
     <w:p>
       <w:pPr>
         <w:pStyle w:val="Heading3"/>
@@ -2219,12 +2645,11 @@
           <w:numId w:val="10"/>
         </w:numPr>
       </w:pPr>
-      <w:bookmarkStart w:id="12" w:name="_Toc210586148"/>
-      <w:r>
-        <w:lastRenderedPageBreak/>
-        <w:t>Swap Cartridge Port</w:t>
-      </w:r>
-      <w:bookmarkEnd w:id="12"/>
+      <w:bookmarkStart w:id="14" w:name="_Toc210724224"/>
+      <w:r>
+        <w:t>Check Health</w:t>
+      </w:r>
+      <w:bookmarkEnd w:id="14"/>
     </w:p>
     <w:p>
       <w:r>
@@ -2239,28 +2664,19 @@
     </w:p>
     <w:p>
       <w:r>
-        <w:t xml:space="preserve">Description: This use case begins when the user wishes to swap the inserted cartridge port </w:t>
-      </w:r>
-      <w:r>
-        <w:t xml:space="preserve">in </w:t>
-      </w:r>
-      <w:r>
-        <w:t xml:space="preserve">the </w:t>
-      </w:r>
-      <w:r>
-        <w:t>SCARAB</w:t>
-      </w:r>
-      <w:r>
-        <w:t xml:space="preserve"> device</w:t>
-      </w:r>
-      <w:r>
-        <w:t xml:space="preserve"> with a different one</w:t>
-      </w:r>
-      <w:r>
-        <w:t xml:space="preserve">. The user selects “Port Swap” from the sidebar, and clicks </w:t>
-      </w:r>
-      <w:r>
-        <w:t>“Eject Port”. Once prompted that the port is safe to remove, the user removes the current port module, and inserts a new one. This use case ends when the device detects the new module.</w:t>
+        <w:t>Description: This use case begins when the user wishes to check the health of the inserted cartridge. The user selects “Health Check” from the sidebar. The user then selects the tests they wish to run, and clicks “Run Test</w:t>
+      </w:r>
+      <w:r>
+        <w:t>(</w:t>
+      </w:r>
+      <w:r>
+        <w:t>s</w:t>
+      </w:r>
+      <w:r>
+        <w:t>)</w:t>
+      </w:r>
+      <w:r>
+        <w:t>”. This use case ends when the results of the tests are returned to the user.</w:t>
       </w:r>
     </w:p>
     <w:p>
@@ -2271,11 +2687,11 @@
           <w:numId w:val="10"/>
         </w:numPr>
       </w:pPr>
-      <w:bookmarkStart w:id="13" w:name="_Toc210586149"/>
-      <w:r>
-        <w:t>Insert Cartridge</w:t>
-      </w:r>
-      <w:bookmarkEnd w:id="13"/>
+      <w:bookmarkStart w:id="15" w:name="_Toc210724225"/>
+      <w:r>
+        <w:t>Identify Corruption</w:t>
+      </w:r>
+      <w:bookmarkEnd w:id="15"/>
     </w:p>
     <w:p>
       <w:r>
@@ -2290,16 +2706,7 @@
     </w:p>
     <w:p>
       <w:r>
-        <w:t xml:space="preserve">Description: This use case begins when the user wishes to insert a new cartridge into the </w:t>
-      </w:r>
-      <w:r>
-        <w:t>SCARAB</w:t>
-      </w:r>
-      <w:r>
-        <w:t xml:space="preserve"> Device. </w:t>
-      </w:r>
-      <w:r>
-        <w:t>The user inserts the cartridge into the inserted port module. This use case ends when the program recognizes that a cartridge has been inserted.</w:t>
+        <w:t>Description: This use case begins when the user wishes to identify any corrupted data within a cartridge/memory card. The user selects “Health Check” from the sidebar. The user then selects “Identify Corrupted Blocks”, and clicks “Run Test(s)”. This use case ends when the result of the test is returned to the user.</w:t>
       </w:r>
     </w:p>
     <w:p>
@@ -2310,11 +2717,11 @@
           <w:numId w:val="10"/>
         </w:numPr>
       </w:pPr>
-      <w:bookmarkStart w:id="14" w:name="_Toc210586150"/>
-      <w:r>
-        <w:t>Remove Cartridge</w:t>
-      </w:r>
-      <w:bookmarkEnd w:id="14"/>
+      <w:bookmarkStart w:id="16" w:name="_Toc210724226"/>
+      <w:r>
+        <w:t>Verify Checksum</w:t>
+      </w:r>
+      <w:bookmarkEnd w:id="16"/>
     </w:p>
     <w:p>
       <w:r>
@@ -2329,13 +2736,7 @@
     </w:p>
     <w:p>
       <w:r>
-        <w:t xml:space="preserve">Description: This use case begins when the user wishes to remove the current cartridge from the </w:t>
-      </w:r>
-      <w:r>
-        <w:t>SCARAB</w:t>
-      </w:r>
-      <w:r>
-        <w:t xml:space="preserve"> Device. The user removes the cartridge from the inserted port module. This use case ends when the program recognizes that no cartridge is inserted.</w:t>
+        <w:t>Description: This use case begins when the user wishes to verify the checksum of a cartridge ROM against a known dump. The user selects “Health Check” from the sidebar. The user then selects “Verify Checksum”, and clicks “Run Test(s)”. This use case ends when the result of the test is returned to the user.</w:t>
       </w:r>
     </w:p>
     <w:p>
@@ -2346,11 +2747,11 @@
           <w:numId w:val="10"/>
         </w:numPr>
       </w:pPr>
-      <w:bookmarkStart w:id="15" w:name="_Toc210586151"/>
-      <w:r>
-        <w:t>Check Health</w:t>
-      </w:r>
-      <w:bookmarkEnd w:id="15"/>
+      <w:bookmarkStart w:id="17" w:name="_Toc210724227"/>
+      <w:r>
+        <w:t>Test Pins</w:t>
+      </w:r>
+      <w:bookmarkEnd w:id="17"/>
     </w:p>
     <w:p>
       <w:r>
@@ -2365,19 +2766,7 @@
     </w:p>
     <w:p>
       <w:r>
-        <w:t>Description: This use case begins when the user wishes to check the health of the inserted cartridge. The user selects “Health Check” from the sidebar. The user then selects the tests they wish to run, and clicks “Run Test</w:t>
-      </w:r>
-      <w:r>
-        <w:t>(</w:t>
-      </w:r>
-      <w:r>
-        <w:t>s</w:t>
-      </w:r>
-      <w:r>
-        <w:t>)</w:t>
-      </w:r>
-      <w:r>
-        <w:t>”. This use case ends when the results of the tests are returned to the user.</w:t>
+        <w:t>Description: This use case begins when the user wishes to verify the checksum of a cartridge ROM against a known dump. The user selects “Health Check” from the sidebar. The user then selects “Verify Checksum”, and clicks “Run Test(s)”. This use case ends when the result of the test is returned to the user.</w:t>
       </w:r>
     </w:p>
     <w:p>
@@ -2388,9 +2777,12 @@
           <w:numId w:val="10"/>
         </w:numPr>
       </w:pPr>
-      <w:r>
-        <w:t>Identify Corruption</w:t>
-      </w:r>
+      <w:bookmarkStart w:id="18" w:name="_Toc210724228"/>
+      <w:r>
+        <w:lastRenderedPageBreak/>
+        <w:t>Test Save Retention</w:t>
+      </w:r>
+      <w:bookmarkEnd w:id="18"/>
     </w:p>
     <w:p>
       <w:r>
@@ -2405,7 +2797,7 @@
     </w:p>
     <w:p>
       <w:r>
-        <w:t>Description: This use case begins when the user wishes to identify any corrupted data within a cartridge/memory card. The user selects “Health Check” from the sidebar. The user then selects “Identify Corrupted Blocks”, and clicks “Run Test(s)”. This use case ends when the result of the test is returned to the user.</w:t>
+        <w:t>Description: This use case begins when the user wishes to test the save retention of the inserted cartridge. The user selects “Health Check” from the sidebar. The user then selects “Test Save Retention”, and clicks “Run Test(s)”. This use case ends when the result of the test is returned to the user.</w:t>
       </w:r>
     </w:p>
     <w:p>
@@ -2417,27 +2809,19 @@
         </w:numPr>
       </w:pPr>
       <w:r>
-        <w:t>Verify Checksum</w:t>
-      </w:r>
-    </w:p>
-    <w:p>
-      <w:r>
-        <w:t xml:space="preserve">Actors: User, </w:t>
-      </w:r>
-      <w:r>
-        <w:t>SCARAB</w:t>
-      </w:r>
-      <w:r>
-        <w:t xml:space="preserve"> Device</w:t>
-      </w:r>
-    </w:p>
-    <w:p>
-      <w:r>
-        <w:t>Description: This use case begins when the user wishes to verify the checksum of a cartridge ROM against a known dump. The user selects “Health Check” from the sidebar. The user then selects “Verify Checksum”, and clicks “Run Test(s)”. This use case ends when the result of the test is returned to the user.</w:t>
-      </w:r>
-    </w:p>
-    <w:p/>
-    <w:p/>
+        <w:t>Determine Port</w:t>
+      </w:r>
+    </w:p>
+    <w:p>
+      <w:r>
+        <w:t>Actors: Cartridge Port</w:t>
+      </w:r>
+    </w:p>
+    <w:p>
+      <w:r>
+        <w:t>Description: This use case begins when a new cartridge port is inserted. The SCARAB probes the inserted board to determine what cartridge port the board holds. This use case ends when the Arduino has determined the port type.</w:t>
+      </w:r>
+    </w:p>
     <w:p>
       <w:pPr>
         <w:pStyle w:val="Heading3"/>
@@ -2447,63 +2831,110 @@
         </w:numPr>
       </w:pPr>
       <w:r>
-        <w:lastRenderedPageBreak/>
-        <w:t>Test Pins</w:t>
-      </w:r>
-    </w:p>
-    <w:p>
-      <w:r>
-        <w:t xml:space="preserve">Actors: User, </w:t>
-      </w:r>
-      <w:r>
-        <w:t>SCARAB</w:t>
-      </w:r>
-      <w:r>
-        <w:t xml:space="preserve"> Device</w:t>
-      </w:r>
-    </w:p>
-    <w:p>
-      <w:r>
-        <w:t>Description: This use case begins when the user wishes to verify the checksum of a cartridge ROM against a known dump. The user selects “Health Check” from the sidebar. The user then selects “Verify Checksum”, and clicks “Run Test(s)”. This use case ends when the result of the test is returned to the user.</w:t>
+        <w:t>Set Pins</w:t>
+      </w:r>
+    </w:p>
+    <w:p>
+      <w:r>
+        <w:t>Actors: None</w:t>
+      </w:r>
+    </w:p>
+    <w:p>
+      <w:r>
+        <w:t>Description: This use case begins when the SCARAB determines a new port type. The SCARAB determines which pins to set as INPUT and OUTPUT. This use case ends when the pins are correctly set.</w:t>
       </w:r>
     </w:p>
     <w:p>
       <w:pPr>
         <w:pStyle w:val="Heading3"/>
-      </w:pPr>
-      <w:r>
-        <w:t>3.</w:t>
-      </w:r>
-      <w:r>
-        <w:t>3.10 Test Save Retention</w:t>
-      </w:r>
-    </w:p>
-    <w:p>
-      <w:r>
-        <w:t xml:space="preserve">Actors: User, </w:t>
-      </w:r>
-      <w:r>
-        <w:t>SCARAB</w:t>
-      </w:r>
-      <w:r>
-        <w:t xml:space="preserve"> Device</w:t>
-      </w:r>
-    </w:p>
-    <w:p>
-      <w:r>
-        <w:t>Description: This use case begins when the user wishes to test the save retention of the inserted cartridge. The user selects “Health Check” from the sidebar. The user then selects “Test Save Retention”, and clicks “Run Test(s)”. This use case ends when the result of the test is returned to the user.</w:t>
-      </w:r>
-    </w:p>
-    <w:p/>
-    <w:p/>
+        <w:numPr>
+          <w:ilvl w:val="2"/>
+          <w:numId w:val="10"/>
+        </w:numPr>
+      </w:pPr>
+      <w:r>
+        <w:t>Read Data</w:t>
+      </w:r>
+    </w:p>
+    <w:p>
+      <w:r>
+        <w:t>Actors: PC, Cartridge Port</w:t>
+      </w:r>
+    </w:p>
+    <w:p>
+      <w:r>
+        <w:t>Description: This use case begins when the SCARAB gets a read request from the PC. The SCARAB reads data from the cartridge. This use case ends when the requested data has been read.</w:t>
+      </w:r>
+    </w:p>
     <w:p>
       <w:pPr>
         <w:pStyle w:val="Heading3"/>
-        <w:rPr>
-          <w:rFonts w:asciiTheme="majorHAnsi" w:hAnsiTheme="majorHAnsi"/>
-          <w:sz w:val="40"/>
-          <w:szCs w:val="40"/>
-        </w:rPr>
+        <w:numPr>
+          <w:ilvl w:val="2"/>
+          <w:numId w:val="10"/>
+        </w:numPr>
+      </w:pPr>
+      <w:r>
+        <w:t>Write Data</w:t>
+      </w:r>
+    </w:p>
+    <w:p>
+      <w:r>
+        <w:t>Actors: PC, Cartridge Port</w:t>
+      </w:r>
+    </w:p>
+    <w:p>
+      <w:r>
+        <w:t>Description: This use case begins when the SCARAB gets a write request from the PC. The SCARAB receives the data and places it in a buffer. This use case ends when the requested data has been written to the cartridge.</w:t>
+      </w:r>
+    </w:p>
+    <w:p>
+      <w:pPr>
+        <w:pStyle w:val="Heading3"/>
+        <w:numPr>
+          <w:ilvl w:val="2"/>
+          <w:numId w:val="10"/>
+        </w:numPr>
+      </w:pPr>
+      <w:r>
+        <w:t>Return Data</w:t>
+      </w:r>
+    </w:p>
+    <w:p>
+      <w:r>
+        <w:t>Actors: PC</w:t>
+      </w:r>
+    </w:p>
+    <w:p>
+      <w:r>
+        <w:t>Description: This use case begins when the SCARAB needs to send data to the PC. This use case ends when the SCARAB has sent the data to the PC.</w:t>
+      </w:r>
+    </w:p>
+    <w:p>
+      <w:pPr>
+        <w:pStyle w:val="Heading3"/>
+      </w:pPr>
+      <w:r>
+        <w:t>3.3.13 Release Port</w:t>
+      </w:r>
+    </w:p>
+    <w:p>
+      <w:r>
+        <w:t>Actors: PC, Cartridge Port</w:t>
+      </w:r>
+    </w:p>
+    <w:p>
+      <w:r>
+        <w:t>Description: This use case begins when the PC sends a request to the SCARAB to release the cartridge port. The SCARAB cuts power to the port and releases the security latches. This use case ends when the SCARAB sends a confirmation to the PC.</w:t>
+      </w:r>
+    </w:p>
+    <w:p>
+      <w:pPr>
+        <w:pStyle w:val="Heading3"/>
+        <w:numPr>
+          <w:ilvl w:val="2"/>
+          <w:numId w:val="10"/>
+        </w:numPr>
       </w:pPr>
       <w:r>
         <w:br w:type="page"/>
@@ -2517,15 +2948,16 @@
           <w:numId w:val="10"/>
         </w:numPr>
       </w:pPr>
-      <w:bookmarkStart w:id="16" w:name="_Toc210586152"/>
+      <w:bookmarkStart w:id="19" w:name="_Toc210724229"/>
       <w:r>
         <w:lastRenderedPageBreak/>
         <w:t>Metrics</w:t>
       </w:r>
-      <w:bookmarkEnd w:id="16"/>
-    </w:p>
+      <w:bookmarkEnd w:id="19"/>
+    </w:p>
+    <w:p/>
     <w:sectPr>
-      <w:footerReference w:type="default" r:id="rId10"/>
+      <w:footerReference w:type="default" r:id="rId11"/>
       <w:pgSz w:w="11906" w:h="16838"/>
       <w:pgMar w:top="1440" w:right="1440" w:bottom="1440" w:left="1440" w:header="708" w:footer="708" w:gutter="0"/>
       <w:cols w:space="708"/>
@@ -2822,6 +3254,92 @@
     </w:lvl>
   </w:abstractNum>
   <w:abstractNum w:abstractNumId="2" w15:restartNumberingAfterBreak="0">
+    <w:nsid w:val="19CE3B11"/>
+    <w:multiLevelType w:val="hybridMultilevel"/>
+    <w:tmpl w:val="57C816F0"/>
+    <w:lvl w:ilvl="0" w:tplc="1809000F">
+      <w:start w:val="1"/>
+      <w:numFmt w:val="decimal"/>
+      <w:lvlText w:val="%1."/>
+      <w:lvlJc w:val="left"/>
+      <w:pPr>
+        <w:ind w:left="720" w:hanging="360"/>
+      </w:pPr>
+    </w:lvl>
+    <w:lvl w:ilvl="1" w:tplc="18090019" w:tentative="1">
+      <w:start w:val="1"/>
+      <w:numFmt w:val="lowerLetter"/>
+      <w:lvlText w:val="%2."/>
+      <w:lvlJc w:val="left"/>
+      <w:pPr>
+        <w:ind w:left="1440" w:hanging="360"/>
+      </w:pPr>
+    </w:lvl>
+    <w:lvl w:ilvl="2" w:tplc="1809001B" w:tentative="1">
+      <w:start w:val="1"/>
+      <w:numFmt w:val="lowerRoman"/>
+      <w:lvlText w:val="%3."/>
+      <w:lvlJc w:val="right"/>
+      <w:pPr>
+        <w:ind w:left="2160" w:hanging="180"/>
+      </w:pPr>
+    </w:lvl>
+    <w:lvl w:ilvl="3" w:tplc="1809000F" w:tentative="1">
+      <w:start w:val="1"/>
+      <w:numFmt w:val="decimal"/>
+      <w:lvlText w:val="%4."/>
+      <w:lvlJc w:val="left"/>
+      <w:pPr>
+        <w:ind w:left="2880" w:hanging="360"/>
+      </w:pPr>
+    </w:lvl>
+    <w:lvl w:ilvl="4" w:tplc="18090019" w:tentative="1">
+      <w:start w:val="1"/>
+      <w:numFmt w:val="lowerLetter"/>
+      <w:lvlText w:val="%5."/>
+      <w:lvlJc w:val="left"/>
+      <w:pPr>
+        <w:ind w:left="3600" w:hanging="360"/>
+      </w:pPr>
+    </w:lvl>
+    <w:lvl w:ilvl="5" w:tplc="1809001B" w:tentative="1">
+      <w:start w:val="1"/>
+      <w:numFmt w:val="lowerRoman"/>
+      <w:lvlText w:val="%6."/>
+      <w:lvlJc w:val="right"/>
+      <w:pPr>
+        <w:ind w:left="4320" w:hanging="180"/>
+      </w:pPr>
+    </w:lvl>
+    <w:lvl w:ilvl="6" w:tplc="1809000F" w:tentative="1">
+      <w:start w:val="1"/>
+      <w:numFmt w:val="decimal"/>
+      <w:lvlText w:val="%7."/>
+      <w:lvlJc w:val="left"/>
+      <w:pPr>
+        <w:ind w:left="5040" w:hanging="360"/>
+      </w:pPr>
+    </w:lvl>
+    <w:lvl w:ilvl="7" w:tplc="18090019" w:tentative="1">
+      <w:start w:val="1"/>
+      <w:numFmt w:val="lowerLetter"/>
+      <w:lvlText w:val="%8."/>
+      <w:lvlJc w:val="left"/>
+      <w:pPr>
+        <w:ind w:left="5760" w:hanging="360"/>
+      </w:pPr>
+    </w:lvl>
+    <w:lvl w:ilvl="8" w:tplc="1809001B" w:tentative="1">
+      <w:start w:val="1"/>
+      <w:numFmt w:val="lowerRoman"/>
+      <w:lvlText w:val="%9."/>
+      <w:lvlJc w:val="right"/>
+      <w:pPr>
+        <w:ind w:left="6480" w:hanging="180"/>
+      </w:pPr>
+    </w:lvl>
+  </w:abstractNum>
+  <w:abstractNum w:abstractNumId="3" w15:restartNumberingAfterBreak="0">
     <w:nsid w:val="2A716DB0"/>
     <w:multiLevelType w:val="hybridMultilevel"/>
     <w:tmpl w:val="B0AEB098"/>
@@ -2934,7 +3452,7 @@
       </w:rPr>
     </w:lvl>
   </w:abstractNum>
-  <w:abstractNum w:abstractNumId="3" w15:restartNumberingAfterBreak="0">
+  <w:abstractNum w:abstractNumId="4" w15:restartNumberingAfterBreak="0">
     <w:nsid w:val="2CAA2C67"/>
     <w:multiLevelType w:val="hybridMultilevel"/>
     <w:tmpl w:val="6F326BDE"/>
@@ -3047,10 +3565,10 @@
       </w:rPr>
     </w:lvl>
   </w:abstractNum>
-  <w:abstractNum w:abstractNumId="4" w15:restartNumberingAfterBreak="0">
+  <w:abstractNum w:abstractNumId="5" w15:restartNumberingAfterBreak="0">
     <w:nsid w:val="31EE3B04"/>
     <w:multiLevelType w:val="multilevel"/>
-    <w:tmpl w:val="F474BB7A"/>
+    <w:tmpl w:val="7A7AFE22"/>
     <w:lvl w:ilvl="0">
       <w:start w:val="1"/>
       <w:numFmt w:val="decimal"/>
@@ -3080,6 +3598,7 @@
       <w:start w:val="1"/>
       <w:numFmt w:val="decimal"/>
       <w:isLgl/>
+      <w:suff w:val="space"/>
       <w:lvlText w:val="%1.%2.%3"/>
       <w:lvlJc w:val="left"/>
       <w:pPr>
@@ -3168,7 +3687,7 @@
       </w:rPr>
     </w:lvl>
   </w:abstractNum>
-  <w:abstractNum w:abstractNumId="5" w15:restartNumberingAfterBreak="0">
+  <w:abstractNum w:abstractNumId="6" w15:restartNumberingAfterBreak="0">
     <w:nsid w:val="3EC07A93"/>
     <w:multiLevelType w:val="hybridMultilevel"/>
     <w:tmpl w:val="BDEA33CC"/>
@@ -3281,7 +3800,7 @@
       </w:rPr>
     </w:lvl>
   </w:abstractNum>
-  <w:abstractNum w:abstractNumId="6" w15:restartNumberingAfterBreak="0">
+  <w:abstractNum w:abstractNumId="7" w15:restartNumberingAfterBreak="0">
     <w:nsid w:val="3EDA73C7"/>
     <w:multiLevelType w:val="hybridMultilevel"/>
     <w:tmpl w:val="DD92B932"/>
@@ -3394,7 +3913,7 @@
       </w:rPr>
     </w:lvl>
   </w:abstractNum>
-  <w:abstractNum w:abstractNumId="7" w15:restartNumberingAfterBreak="0">
+  <w:abstractNum w:abstractNumId="8" w15:restartNumberingAfterBreak="0">
     <w:nsid w:val="430A2B14"/>
     <w:multiLevelType w:val="hybridMultilevel"/>
     <w:tmpl w:val="D87C9194"/>
@@ -3507,7 +4026,265 @@
       </w:rPr>
     </w:lvl>
   </w:abstractNum>
-  <w:abstractNum w:abstractNumId="8" w15:restartNumberingAfterBreak="0">
+  <w:abstractNum w:abstractNumId="9" w15:restartNumberingAfterBreak="0">
+    <w:nsid w:val="44467C7D"/>
+    <w:multiLevelType w:val="hybridMultilevel"/>
+    <w:tmpl w:val="517C65AA"/>
+    <w:lvl w:ilvl="0" w:tplc="1809000F">
+      <w:start w:val="1"/>
+      <w:numFmt w:val="decimal"/>
+      <w:lvlText w:val="%1."/>
+      <w:lvlJc w:val="left"/>
+      <w:pPr>
+        <w:ind w:left="720" w:hanging="360"/>
+      </w:pPr>
+    </w:lvl>
+    <w:lvl w:ilvl="1" w:tplc="18090019" w:tentative="1">
+      <w:start w:val="1"/>
+      <w:numFmt w:val="lowerLetter"/>
+      <w:lvlText w:val="%2."/>
+      <w:lvlJc w:val="left"/>
+      <w:pPr>
+        <w:ind w:left="1440" w:hanging="360"/>
+      </w:pPr>
+    </w:lvl>
+    <w:lvl w:ilvl="2" w:tplc="1809001B" w:tentative="1">
+      <w:start w:val="1"/>
+      <w:numFmt w:val="lowerRoman"/>
+      <w:lvlText w:val="%3."/>
+      <w:lvlJc w:val="right"/>
+      <w:pPr>
+        <w:ind w:left="2160" w:hanging="180"/>
+      </w:pPr>
+    </w:lvl>
+    <w:lvl w:ilvl="3" w:tplc="1809000F" w:tentative="1">
+      <w:start w:val="1"/>
+      <w:numFmt w:val="decimal"/>
+      <w:lvlText w:val="%4."/>
+      <w:lvlJc w:val="left"/>
+      <w:pPr>
+        <w:ind w:left="2880" w:hanging="360"/>
+      </w:pPr>
+    </w:lvl>
+    <w:lvl w:ilvl="4" w:tplc="18090019" w:tentative="1">
+      <w:start w:val="1"/>
+      <w:numFmt w:val="lowerLetter"/>
+      <w:lvlText w:val="%5."/>
+      <w:lvlJc w:val="left"/>
+      <w:pPr>
+        <w:ind w:left="3600" w:hanging="360"/>
+      </w:pPr>
+    </w:lvl>
+    <w:lvl w:ilvl="5" w:tplc="1809001B" w:tentative="1">
+      <w:start w:val="1"/>
+      <w:numFmt w:val="lowerRoman"/>
+      <w:lvlText w:val="%6."/>
+      <w:lvlJc w:val="right"/>
+      <w:pPr>
+        <w:ind w:left="4320" w:hanging="180"/>
+      </w:pPr>
+    </w:lvl>
+    <w:lvl w:ilvl="6" w:tplc="1809000F" w:tentative="1">
+      <w:start w:val="1"/>
+      <w:numFmt w:val="decimal"/>
+      <w:lvlText w:val="%7."/>
+      <w:lvlJc w:val="left"/>
+      <w:pPr>
+        <w:ind w:left="5040" w:hanging="360"/>
+      </w:pPr>
+    </w:lvl>
+    <w:lvl w:ilvl="7" w:tplc="18090019" w:tentative="1">
+      <w:start w:val="1"/>
+      <w:numFmt w:val="lowerLetter"/>
+      <w:lvlText w:val="%8."/>
+      <w:lvlJc w:val="left"/>
+      <w:pPr>
+        <w:ind w:left="5760" w:hanging="360"/>
+      </w:pPr>
+    </w:lvl>
+    <w:lvl w:ilvl="8" w:tplc="1809001B" w:tentative="1">
+      <w:start w:val="1"/>
+      <w:numFmt w:val="lowerRoman"/>
+      <w:lvlText w:val="%9."/>
+      <w:lvlJc w:val="right"/>
+      <w:pPr>
+        <w:ind w:left="6480" w:hanging="180"/>
+      </w:pPr>
+    </w:lvl>
+  </w:abstractNum>
+  <w:abstractNum w:abstractNumId="10" w15:restartNumberingAfterBreak="0">
+    <w:nsid w:val="4FB33D08"/>
+    <w:multiLevelType w:val="hybridMultilevel"/>
+    <w:tmpl w:val="30824902"/>
+    <w:lvl w:ilvl="0" w:tplc="1809000F">
+      <w:start w:val="1"/>
+      <w:numFmt w:val="decimal"/>
+      <w:lvlText w:val="%1."/>
+      <w:lvlJc w:val="left"/>
+      <w:pPr>
+        <w:ind w:left="720" w:hanging="360"/>
+      </w:pPr>
+    </w:lvl>
+    <w:lvl w:ilvl="1" w:tplc="18090019" w:tentative="1">
+      <w:start w:val="1"/>
+      <w:numFmt w:val="lowerLetter"/>
+      <w:lvlText w:val="%2."/>
+      <w:lvlJc w:val="left"/>
+      <w:pPr>
+        <w:ind w:left="1440" w:hanging="360"/>
+      </w:pPr>
+    </w:lvl>
+    <w:lvl w:ilvl="2" w:tplc="1809001B" w:tentative="1">
+      <w:start w:val="1"/>
+      <w:numFmt w:val="lowerRoman"/>
+      <w:lvlText w:val="%3."/>
+      <w:lvlJc w:val="right"/>
+      <w:pPr>
+        <w:ind w:left="2160" w:hanging="180"/>
+      </w:pPr>
+    </w:lvl>
+    <w:lvl w:ilvl="3" w:tplc="1809000F" w:tentative="1">
+      <w:start w:val="1"/>
+      <w:numFmt w:val="decimal"/>
+      <w:lvlText w:val="%4."/>
+      <w:lvlJc w:val="left"/>
+      <w:pPr>
+        <w:ind w:left="2880" w:hanging="360"/>
+      </w:pPr>
+    </w:lvl>
+    <w:lvl w:ilvl="4" w:tplc="18090019" w:tentative="1">
+      <w:start w:val="1"/>
+      <w:numFmt w:val="lowerLetter"/>
+      <w:lvlText w:val="%5."/>
+      <w:lvlJc w:val="left"/>
+      <w:pPr>
+        <w:ind w:left="3600" w:hanging="360"/>
+      </w:pPr>
+    </w:lvl>
+    <w:lvl w:ilvl="5" w:tplc="1809001B" w:tentative="1">
+      <w:start w:val="1"/>
+      <w:numFmt w:val="lowerRoman"/>
+      <w:lvlText w:val="%6."/>
+      <w:lvlJc w:val="right"/>
+      <w:pPr>
+        <w:ind w:left="4320" w:hanging="180"/>
+      </w:pPr>
+    </w:lvl>
+    <w:lvl w:ilvl="6" w:tplc="1809000F" w:tentative="1">
+      <w:start w:val="1"/>
+      <w:numFmt w:val="decimal"/>
+      <w:lvlText w:val="%7."/>
+      <w:lvlJc w:val="left"/>
+      <w:pPr>
+        <w:ind w:left="5040" w:hanging="360"/>
+      </w:pPr>
+    </w:lvl>
+    <w:lvl w:ilvl="7" w:tplc="18090019" w:tentative="1">
+      <w:start w:val="1"/>
+      <w:numFmt w:val="lowerLetter"/>
+      <w:lvlText w:val="%8."/>
+      <w:lvlJc w:val="left"/>
+      <w:pPr>
+        <w:ind w:left="5760" w:hanging="360"/>
+      </w:pPr>
+    </w:lvl>
+    <w:lvl w:ilvl="8" w:tplc="1809001B" w:tentative="1">
+      <w:start w:val="1"/>
+      <w:numFmt w:val="lowerRoman"/>
+      <w:lvlText w:val="%9."/>
+      <w:lvlJc w:val="right"/>
+      <w:pPr>
+        <w:ind w:left="6480" w:hanging="180"/>
+      </w:pPr>
+    </w:lvl>
+  </w:abstractNum>
+  <w:abstractNum w:abstractNumId="11" w15:restartNumberingAfterBreak="0">
+    <w:nsid w:val="51C961A1"/>
+    <w:multiLevelType w:val="hybridMultilevel"/>
+    <w:tmpl w:val="6ECE4F1E"/>
+    <w:lvl w:ilvl="0" w:tplc="1809000F">
+      <w:start w:val="1"/>
+      <w:numFmt w:val="decimal"/>
+      <w:lvlText w:val="%1."/>
+      <w:lvlJc w:val="left"/>
+      <w:pPr>
+        <w:ind w:left="720" w:hanging="360"/>
+      </w:pPr>
+    </w:lvl>
+    <w:lvl w:ilvl="1" w:tplc="18090019" w:tentative="1">
+      <w:start w:val="1"/>
+      <w:numFmt w:val="lowerLetter"/>
+      <w:lvlText w:val="%2."/>
+      <w:lvlJc w:val="left"/>
+      <w:pPr>
+        <w:ind w:left="1440" w:hanging="360"/>
+      </w:pPr>
+    </w:lvl>
+    <w:lvl w:ilvl="2" w:tplc="1809001B" w:tentative="1">
+      <w:start w:val="1"/>
+      <w:numFmt w:val="lowerRoman"/>
+      <w:lvlText w:val="%3."/>
+      <w:lvlJc w:val="right"/>
+      <w:pPr>
+        <w:ind w:left="2160" w:hanging="180"/>
+      </w:pPr>
+    </w:lvl>
+    <w:lvl w:ilvl="3" w:tplc="1809000F" w:tentative="1">
+      <w:start w:val="1"/>
+      <w:numFmt w:val="decimal"/>
+      <w:lvlText w:val="%4."/>
+      <w:lvlJc w:val="left"/>
+      <w:pPr>
+        <w:ind w:left="2880" w:hanging="360"/>
+      </w:pPr>
+    </w:lvl>
+    <w:lvl w:ilvl="4" w:tplc="18090019" w:tentative="1">
+      <w:start w:val="1"/>
+      <w:numFmt w:val="lowerLetter"/>
+      <w:lvlText w:val="%5."/>
+      <w:lvlJc w:val="left"/>
+      <w:pPr>
+        <w:ind w:left="3600" w:hanging="360"/>
+      </w:pPr>
+    </w:lvl>
+    <w:lvl w:ilvl="5" w:tplc="1809001B" w:tentative="1">
+      <w:start w:val="1"/>
+      <w:numFmt w:val="lowerRoman"/>
+      <w:lvlText w:val="%6."/>
+      <w:lvlJc w:val="right"/>
+      <w:pPr>
+        <w:ind w:left="4320" w:hanging="180"/>
+      </w:pPr>
+    </w:lvl>
+    <w:lvl w:ilvl="6" w:tplc="1809000F" w:tentative="1">
+      <w:start w:val="1"/>
+      <w:numFmt w:val="decimal"/>
+      <w:lvlText w:val="%7."/>
+      <w:lvlJc w:val="left"/>
+      <w:pPr>
+        <w:ind w:left="5040" w:hanging="360"/>
+      </w:pPr>
+    </w:lvl>
+    <w:lvl w:ilvl="7" w:tplc="18090019" w:tentative="1">
+      <w:start w:val="1"/>
+      <w:numFmt w:val="lowerLetter"/>
+      <w:lvlText w:val="%8."/>
+      <w:lvlJc w:val="left"/>
+      <w:pPr>
+        <w:ind w:left="5760" w:hanging="360"/>
+      </w:pPr>
+    </w:lvl>
+    <w:lvl w:ilvl="8" w:tplc="1809001B" w:tentative="1">
+      <w:start w:val="1"/>
+      <w:numFmt w:val="lowerRoman"/>
+      <w:lvlText w:val="%9."/>
+      <w:lvlJc w:val="right"/>
+      <w:pPr>
+        <w:ind w:left="6480" w:hanging="180"/>
+      </w:pPr>
+    </w:lvl>
+  </w:abstractNum>
+  <w:abstractNum w:abstractNumId="12" w15:restartNumberingAfterBreak="0">
     <w:nsid w:val="55AD2126"/>
     <w:multiLevelType w:val="hybridMultilevel"/>
     <w:tmpl w:val="A85A3942"/>
@@ -3596,7 +4373,7 @@
       </w:pPr>
     </w:lvl>
   </w:abstractNum>
-  <w:abstractNum w:abstractNumId="9" w15:restartNumberingAfterBreak="0">
+  <w:abstractNum w:abstractNumId="13" w15:restartNumberingAfterBreak="0">
     <w:nsid w:val="5A792267"/>
     <w:multiLevelType w:val="hybridMultilevel"/>
     <w:tmpl w:val="CAF8044E"/>
@@ -3685,7 +4462,7 @@
       </w:pPr>
     </w:lvl>
   </w:abstractNum>
-  <w:abstractNum w:abstractNumId="10" w15:restartNumberingAfterBreak="0">
+  <w:abstractNum w:abstractNumId="14" w15:restartNumberingAfterBreak="0">
     <w:nsid w:val="60501A4A"/>
     <w:multiLevelType w:val="hybridMultilevel"/>
     <w:tmpl w:val="2A2E76EA"/>
@@ -3774,7 +4551,7 @@
       </w:pPr>
     </w:lvl>
   </w:abstractNum>
-  <w:abstractNum w:abstractNumId="11" w15:restartNumberingAfterBreak="0">
+  <w:abstractNum w:abstractNumId="15" w15:restartNumberingAfterBreak="0">
     <w:nsid w:val="66976C36"/>
     <w:multiLevelType w:val="hybridMultilevel"/>
     <w:tmpl w:val="6C883A74"/>
@@ -3863,7 +4640,7 @@
       </w:pPr>
     </w:lvl>
   </w:abstractNum>
-  <w:abstractNum w:abstractNumId="12" w15:restartNumberingAfterBreak="0">
+  <w:abstractNum w:abstractNumId="16" w15:restartNumberingAfterBreak="0">
     <w:nsid w:val="723C3A10"/>
     <w:multiLevelType w:val="hybridMultilevel"/>
     <w:tmpl w:val="5050A016"/>
@@ -3976,7 +4753,7 @@
       </w:rPr>
     </w:lvl>
   </w:abstractNum>
-  <w:abstractNum w:abstractNumId="13" w15:restartNumberingAfterBreak="0">
+  <w:abstractNum w:abstractNumId="17" w15:restartNumberingAfterBreak="0">
     <w:nsid w:val="7A29508D"/>
     <w:multiLevelType w:val="multilevel"/>
     <w:tmpl w:val="F474BB7A"/>
@@ -4097,7 +4874,93 @@
       </w:rPr>
     </w:lvl>
   </w:abstractNum>
-  <w:abstractNum w:abstractNumId="14" w15:restartNumberingAfterBreak="0">
+  <w:abstractNum w:abstractNumId="18" w15:restartNumberingAfterBreak="0">
+    <w:nsid w:val="7BA8344B"/>
+    <w:multiLevelType w:val="hybridMultilevel"/>
+    <w:tmpl w:val="CCD459FC"/>
+    <w:lvl w:ilvl="0" w:tplc="1809000F">
+      <w:start w:val="1"/>
+      <w:numFmt w:val="decimal"/>
+      <w:lvlText w:val="%1."/>
+      <w:lvlJc w:val="left"/>
+      <w:pPr>
+        <w:ind w:left="720" w:hanging="360"/>
+      </w:pPr>
+    </w:lvl>
+    <w:lvl w:ilvl="1" w:tplc="18090019" w:tentative="1">
+      <w:start w:val="1"/>
+      <w:numFmt w:val="lowerLetter"/>
+      <w:lvlText w:val="%2."/>
+      <w:lvlJc w:val="left"/>
+      <w:pPr>
+        <w:ind w:left="1440" w:hanging="360"/>
+      </w:pPr>
+    </w:lvl>
+    <w:lvl w:ilvl="2" w:tplc="1809001B" w:tentative="1">
+      <w:start w:val="1"/>
+      <w:numFmt w:val="lowerRoman"/>
+      <w:lvlText w:val="%3."/>
+      <w:lvlJc w:val="right"/>
+      <w:pPr>
+        <w:ind w:left="2160" w:hanging="180"/>
+      </w:pPr>
+    </w:lvl>
+    <w:lvl w:ilvl="3" w:tplc="1809000F" w:tentative="1">
+      <w:start w:val="1"/>
+      <w:numFmt w:val="decimal"/>
+      <w:lvlText w:val="%4."/>
+      <w:lvlJc w:val="left"/>
+      <w:pPr>
+        <w:ind w:left="2880" w:hanging="360"/>
+      </w:pPr>
+    </w:lvl>
+    <w:lvl w:ilvl="4" w:tplc="18090019" w:tentative="1">
+      <w:start w:val="1"/>
+      <w:numFmt w:val="lowerLetter"/>
+      <w:lvlText w:val="%5."/>
+      <w:lvlJc w:val="left"/>
+      <w:pPr>
+        <w:ind w:left="3600" w:hanging="360"/>
+      </w:pPr>
+    </w:lvl>
+    <w:lvl w:ilvl="5" w:tplc="1809001B" w:tentative="1">
+      <w:start w:val="1"/>
+      <w:numFmt w:val="lowerRoman"/>
+      <w:lvlText w:val="%6."/>
+      <w:lvlJc w:val="right"/>
+      <w:pPr>
+        <w:ind w:left="4320" w:hanging="180"/>
+      </w:pPr>
+    </w:lvl>
+    <w:lvl w:ilvl="6" w:tplc="1809000F" w:tentative="1">
+      <w:start w:val="1"/>
+      <w:numFmt w:val="decimal"/>
+      <w:lvlText w:val="%7."/>
+      <w:lvlJc w:val="left"/>
+      <w:pPr>
+        <w:ind w:left="5040" w:hanging="360"/>
+      </w:pPr>
+    </w:lvl>
+    <w:lvl w:ilvl="7" w:tplc="18090019" w:tentative="1">
+      <w:start w:val="1"/>
+      <w:numFmt w:val="lowerLetter"/>
+      <w:lvlText w:val="%8."/>
+      <w:lvlJc w:val="left"/>
+      <w:pPr>
+        <w:ind w:left="5760" w:hanging="360"/>
+      </w:pPr>
+    </w:lvl>
+    <w:lvl w:ilvl="8" w:tplc="1809001B" w:tentative="1">
+      <w:start w:val="1"/>
+      <w:numFmt w:val="lowerRoman"/>
+      <w:lvlText w:val="%9."/>
+      <w:lvlJc w:val="right"/>
+      <w:pPr>
+        <w:ind w:left="6480" w:hanging="180"/>
+      </w:pPr>
+    </w:lvl>
+  </w:abstractNum>
+  <w:abstractNum w:abstractNumId="19" w15:restartNumberingAfterBreak="0">
     <w:nsid w:val="7CD55213"/>
     <w:multiLevelType w:val="multilevel"/>
     <w:tmpl w:val="F474BB7A"/>
@@ -4219,49 +5082,64 @@
     </w:lvl>
   </w:abstractNum>
   <w:num w:numId="1" w16cid:durableId="1057358675">
-    <w:abstractNumId w:val="3"/>
+    <w:abstractNumId w:val="4"/>
   </w:num>
   <w:num w:numId="2" w16cid:durableId="543522198">
-    <w:abstractNumId w:val="6"/>
+    <w:abstractNumId w:val="7"/>
   </w:num>
   <w:num w:numId="3" w16cid:durableId="184177299">
-    <w:abstractNumId w:val="2"/>
+    <w:abstractNumId w:val="3"/>
   </w:num>
   <w:num w:numId="4" w16cid:durableId="276790402">
     <w:abstractNumId w:val="0"/>
   </w:num>
   <w:num w:numId="5" w16cid:durableId="1892422763">
-    <w:abstractNumId w:val="11"/>
+    <w:abstractNumId w:val="15"/>
   </w:num>
   <w:num w:numId="6" w16cid:durableId="1810632450">
-    <w:abstractNumId w:val="8"/>
+    <w:abstractNumId w:val="12"/>
   </w:num>
   <w:num w:numId="7" w16cid:durableId="1801874254">
-    <w:abstractNumId w:val="9"/>
+    <w:abstractNumId w:val="13"/>
   </w:num>
   <w:num w:numId="8" w16cid:durableId="2114129156">
-    <w:abstractNumId w:val="10"/>
+    <w:abstractNumId w:val="14"/>
   </w:num>
   <w:num w:numId="9" w16cid:durableId="149829041">
     <w:abstractNumId w:val="1"/>
   </w:num>
   <w:num w:numId="10" w16cid:durableId="2008555985">
-    <w:abstractNumId w:val="4"/>
+    <w:abstractNumId w:val="5"/>
   </w:num>
   <w:num w:numId="11" w16cid:durableId="909533670">
-    <w:abstractNumId w:val="12"/>
+    <w:abstractNumId w:val="16"/>
   </w:num>
   <w:num w:numId="12" w16cid:durableId="637295666">
-    <w:abstractNumId w:val="7"/>
+    <w:abstractNumId w:val="8"/>
   </w:num>
   <w:num w:numId="13" w16cid:durableId="1575316455">
-    <w:abstractNumId w:val="5"/>
+    <w:abstractNumId w:val="6"/>
   </w:num>
   <w:num w:numId="14" w16cid:durableId="718867933">
-    <w:abstractNumId w:val="14"/>
+    <w:abstractNumId w:val="19"/>
   </w:num>
   <w:num w:numId="15" w16cid:durableId="794178269">
-    <w:abstractNumId w:val="13"/>
+    <w:abstractNumId w:val="17"/>
+  </w:num>
+  <w:num w:numId="16" w16cid:durableId="756709245">
+    <w:abstractNumId w:val="11"/>
+  </w:num>
+  <w:num w:numId="17" w16cid:durableId="736902088">
+    <w:abstractNumId w:val="2"/>
+  </w:num>
+  <w:num w:numId="18" w16cid:durableId="1939636218">
+    <w:abstractNumId w:val="18"/>
+  </w:num>
+  <w:num w:numId="19" w16cid:durableId="1837501308">
+    <w:abstractNumId w:val="9"/>
+  </w:num>
+  <w:num w:numId="20" w16cid:durableId="1754738929">
+    <w:abstractNumId w:val="10"/>
   </w:num>
 </w:numbering>
 </file>
@@ -4443,7 +5321,7 @@
     <w:lsdException w:name="Table Grid" w:uiPriority="39"/>
     <w:lsdException w:name="Table Theme" w:semiHidden="1" w:unhideWhenUsed="1"/>
     <w:lsdException w:name="Placeholder Text" w:semiHidden="1"/>
-    <w:lsdException w:name="No Spacing" w:uiPriority="1" w:qFormat="1"/>
+    <w:lsdException w:name="No Spacing" w:uiPriority="1"/>
     <w:lsdException w:name="Light Shading" w:uiPriority="60"/>
     <w:lsdException w:name="Light List" w:uiPriority="61"/>
     <w:lsdException w:name="Light Grid" w:uiPriority="62"/>
@@ -4868,6 +5746,7 @@
   <w:style w:type="character" w:default="1" w:styleId="DefaultParagraphFont">
     <w:name w:val="Default Paragraph Font"/>
     <w:uiPriority w:val="1"/>
+    <w:semiHidden/>
     <w:unhideWhenUsed/>
   </w:style>
   <w:style w:type="table" w:default="1" w:styleId="TableNormal">
@@ -5282,7 +6161,6 @@
   <w:style w:type="paragraph" w:styleId="NoSpacing">
     <w:name w:val="No Spacing"/>
     <w:uiPriority w:val="1"/>
-    <w:qFormat/>
     <w:rsid w:val="003C0D1B"/>
     <w:pPr>
       <w:spacing w:after="0" w:line="240" w:lineRule="auto"/>

</xml_diff>

<commit_message>
More or less finished Research Document
</commit_message>
<xml_diff>
--- a/Documents/SCARAB Functional Specification.docx
+++ b/Documents/SCARAB Functional Specification.docx
@@ -3634,6 +3634,18 @@
       </w:pPr>
       <w:r>
         <w:t>Users can insert more than one cartridge module to the SCARAB at the same time.</w:t>
+      </w:r>
+    </w:p>
+    <w:p>
+      <w:pPr>
+        <w:pStyle w:val="ListParagraph"/>
+        <w:numPr>
+          <w:ilvl w:val="0"/>
+          <w:numId w:val="13"/>
+        </w:numPr>
+      </w:pPr>
+      <w:r>
+        <w:t>Users will be able to use 2 probes contained in the side of the SCARAB to check battery levels directly, with results displayed in the GUI PC program.</w:t>
       </w:r>
     </w:p>
     <w:p>

</xml_diff>

<commit_message>
Added images to presentation
</commit_message>
<xml_diff>
--- a/Documents/SCARAB Functional Specification.docx
+++ b/Documents/SCARAB Functional Specification.docx
@@ -196,7 +196,6 @@
           <w:pPr>
             <w:pStyle w:val="TOC1"/>
             <w:tabs>
-              <w:tab w:val="left" w:pos="440"/>
               <w:tab w:val="right" w:leader="dot" w:pos="9016"/>
             </w:tabs>
             <w:rPr>
@@ -204,7 +203,7 @@
               <w:noProof/>
               <w:sz w:val="24"/>
               <w:szCs w:val="24"/>
-              <w:lang w:eastAsia="en-GB"/>
+              <w:lang w:val="en-IE" w:eastAsia="en-IE"/>
             </w:rPr>
           </w:pPr>
           <w:r>
@@ -216,40 +215,23 @@
           <w:r>
             <w:fldChar w:fldCharType="separate"/>
           </w:r>
-          <w:hyperlink w:anchor="_Toc210817210" w:history="1">
+          <w:hyperlink w:anchor="_Toc211862288" w:history="1">
             <w:r>
               <w:rPr>
                 <w:rStyle w:val="Hyperlink"/>
                 <w:noProof/>
               </w:rPr>
-              <w:t>1.</w:t>
-            </w:r>
-            <w:r>
-              <w:rPr>
-                <w:rFonts w:eastAsiaTheme="minorEastAsia"/>
-                <w:noProof/>
-                <w:sz w:val="24"/>
-                <w:szCs w:val="24"/>
-                <w:lang w:eastAsia="en-GB"/>
+              <w:t>1. Introduction</w:t>
+            </w:r>
+            <w:r>
+              <w:rPr>
+                <w:noProof/>
+                <w:webHidden/>
               </w:rPr>
               <w:tab/>
             </w:r>
             <w:r>
               <w:rPr>
-                <w:rStyle w:val="Hyperlink"/>
-                <w:noProof/>
-              </w:rPr>
-              <w:t>Introduction</w:t>
-            </w:r>
-            <w:r>
-              <w:rPr>
-                <w:noProof/>
-                <w:webHidden/>
-              </w:rPr>
-              <w:tab/>
-            </w:r>
-            <w:r>
-              <w:rPr>
                 <w:noProof/>
                 <w:webHidden/>
               </w:rPr>
@@ -260,7 +242,7 @@
                 <w:noProof/>
                 <w:webHidden/>
               </w:rPr>
-              <w:instrText xml:space="preserve"> PAGEREF _Toc210817210 \h </w:instrText>
+              <w:instrText xml:space="preserve"> PAGEREF _Toc211862288 \h </w:instrText>
             </w:r>
             <w:r>
               <w:rPr>
@@ -303,10 +285,10 @@
               <w:noProof/>
               <w:sz w:val="24"/>
               <w:szCs w:val="24"/>
-              <w:lang w:eastAsia="en-GB"/>
+              <w:lang w:val="en-IE" w:eastAsia="en-IE"/>
             </w:rPr>
           </w:pPr>
-          <w:hyperlink w:anchor="_Toc210817211" w:history="1">
+          <w:hyperlink w:anchor="_Toc211862289" w:history="1">
             <w:r>
               <w:rPr>
                 <w:rStyle w:val="Hyperlink"/>
@@ -320,7 +302,7 @@
                 <w:noProof/>
                 <w:sz w:val="24"/>
                 <w:szCs w:val="24"/>
-                <w:lang w:eastAsia="en-GB"/>
+                <w:lang w:val="en-IE" w:eastAsia="en-IE"/>
               </w:rPr>
               <w:tab/>
             </w:r>
@@ -350,7 +332,7 @@
                 <w:noProof/>
                 <w:webHidden/>
               </w:rPr>
-              <w:instrText xml:space="preserve"> PAGEREF _Toc210817211 \h </w:instrText>
+              <w:instrText xml:space="preserve"> PAGEREF _Toc211862289 \h </w:instrText>
             </w:r>
             <w:r>
               <w:rPr>
@@ -393,10 +375,10 @@
               <w:noProof/>
               <w:sz w:val="24"/>
               <w:szCs w:val="24"/>
-              <w:lang w:eastAsia="en-GB"/>
+              <w:lang w:val="en-IE" w:eastAsia="en-IE"/>
             </w:rPr>
           </w:pPr>
-          <w:hyperlink w:anchor="_Toc210817212" w:history="1">
+          <w:hyperlink w:anchor="_Toc211862290" w:history="1">
             <w:r>
               <w:rPr>
                 <w:rStyle w:val="Hyperlink"/>
@@ -410,7 +392,7 @@
                 <w:noProof/>
                 <w:sz w:val="24"/>
                 <w:szCs w:val="24"/>
-                <w:lang w:eastAsia="en-GB"/>
+                <w:lang w:val="en-IE" w:eastAsia="en-IE"/>
               </w:rPr>
               <w:tab/>
             </w:r>
@@ -440,7 +422,7 @@
                 <w:noProof/>
                 <w:webHidden/>
               </w:rPr>
-              <w:instrText xml:space="preserve"> PAGEREF _Toc210817212 \h </w:instrText>
+              <w:instrText xml:space="preserve"> PAGEREF _Toc211862290 \h </w:instrText>
             </w:r>
             <w:r>
               <w:rPr>
@@ -475,7 +457,6 @@
           <w:pPr>
             <w:pStyle w:val="TOC1"/>
             <w:tabs>
-              <w:tab w:val="left" w:pos="440"/>
               <w:tab w:val="right" w:leader="dot" w:pos="9016"/>
             </w:tabs>
             <w:rPr>
@@ -483,43 +464,26 @@
               <w:noProof/>
               <w:sz w:val="24"/>
               <w:szCs w:val="24"/>
-              <w:lang w:eastAsia="en-GB"/>
+              <w:lang w:val="en-IE" w:eastAsia="en-IE"/>
             </w:rPr>
           </w:pPr>
-          <w:hyperlink w:anchor="_Toc210817213" w:history="1">
+          <w:hyperlink w:anchor="_Toc211862291" w:history="1">
             <w:r>
               <w:rPr>
                 <w:rStyle w:val="Hyperlink"/>
                 <w:noProof/>
               </w:rPr>
-              <w:t>2.</w:t>
-            </w:r>
-            <w:r>
-              <w:rPr>
-                <w:rFonts w:eastAsiaTheme="minorEastAsia"/>
-                <w:noProof/>
-                <w:sz w:val="24"/>
-                <w:szCs w:val="24"/>
-                <w:lang w:eastAsia="en-GB"/>
+              <w:t>2. Functional Requirements</w:t>
+            </w:r>
+            <w:r>
+              <w:rPr>
+                <w:noProof/>
+                <w:webHidden/>
               </w:rPr>
               <w:tab/>
             </w:r>
             <w:r>
               <w:rPr>
-                <w:rStyle w:val="Hyperlink"/>
-                <w:noProof/>
-              </w:rPr>
-              <w:t>Functional Requirements</w:t>
-            </w:r>
-            <w:r>
-              <w:rPr>
-                <w:noProof/>
-                <w:webHidden/>
-              </w:rPr>
-              <w:tab/>
-            </w:r>
-            <w:r>
-              <w:rPr>
                 <w:noProof/>
                 <w:webHidden/>
               </w:rPr>
@@ -530,7 +494,7 @@
                 <w:noProof/>
                 <w:webHidden/>
               </w:rPr>
-              <w:instrText xml:space="preserve"> PAGEREF _Toc210817213 \h </w:instrText>
+              <w:instrText xml:space="preserve"> PAGEREF _Toc211862291 \h </w:instrText>
             </w:r>
             <w:r>
               <w:rPr>
@@ -572,10 +536,10 @@
               <w:noProof/>
               <w:sz w:val="24"/>
               <w:szCs w:val="24"/>
-              <w:lang w:eastAsia="en-GB"/>
+              <w:lang w:val="en-IE" w:eastAsia="en-IE"/>
             </w:rPr>
           </w:pPr>
-          <w:hyperlink w:anchor="_Toc210817214" w:history="1">
+          <w:hyperlink w:anchor="_Toc211862292" w:history="1">
             <w:r>
               <w:rPr>
                 <w:rStyle w:val="Hyperlink"/>
@@ -602,7 +566,7 @@
                 <w:noProof/>
                 <w:webHidden/>
               </w:rPr>
-              <w:instrText xml:space="preserve"> PAGEREF _Toc210817214 \h </w:instrText>
+              <w:instrText xml:space="preserve"> PAGEREF _Toc211862292 \h </w:instrText>
             </w:r>
             <w:r>
               <w:rPr>
@@ -644,10 +608,10 @@
               <w:noProof/>
               <w:sz w:val="24"/>
               <w:szCs w:val="24"/>
-              <w:lang w:eastAsia="en-GB"/>
+              <w:lang w:val="en-IE" w:eastAsia="en-IE"/>
             </w:rPr>
           </w:pPr>
-          <w:hyperlink w:anchor="_Toc210817215" w:history="1">
+          <w:hyperlink w:anchor="_Toc211862293" w:history="1">
             <w:r>
               <w:rPr>
                 <w:rStyle w:val="Hyperlink"/>
@@ -674,7 +638,7 @@
                 <w:noProof/>
                 <w:webHidden/>
               </w:rPr>
-              <w:instrText xml:space="preserve"> PAGEREF _Toc210817215 \h </w:instrText>
+              <w:instrText xml:space="preserve"> PAGEREF _Toc211862293 \h </w:instrText>
             </w:r>
             <w:r>
               <w:rPr>
@@ -709,7 +673,6 @@
           <w:pPr>
             <w:pStyle w:val="TOC1"/>
             <w:tabs>
-              <w:tab w:val="left" w:pos="440"/>
               <w:tab w:val="right" w:leader="dot" w:pos="9016"/>
             </w:tabs>
             <w:rPr>
@@ -717,43 +680,26 @@
               <w:noProof/>
               <w:sz w:val="24"/>
               <w:szCs w:val="24"/>
-              <w:lang w:eastAsia="en-GB"/>
+              <w:lang w:val="en-IE" w:eastAsia="en-IE"/>
             </w:rPr>
           </w:pPr>
-          <w:hyperlink w:anchor="_Toc210817216" w:history="1">
+          <w:hyperlink w:anchor="_Toc211862294" w:history="1">
             <w:r>
               <w:rPr>
                 <w:rStyle w:val="Hyperlink"/>
                 <w:noProof/>
               </w:rPr>
-              <w:t>3.</w:t>
-            </w:r>
-            <w:r>
-              <w:rPr>
-                <w:rFonts w:eastAsiaTheme="minorEastAsia"/>
-                <w:noProof/>
-                <w:sz w:val="24"/>
-                <w:szCs w:val="24"/>
-                <w:lang w:eastAsia="en-GB"/>
+              <w:t>3. Context Diagram and Use Cases</w:t>
+            </w:r>
+            <w:r>
+              <w:rPr>
+                <w:noProof/>
+                <w:webHidden/>
               </w:rPr>
               <w:tab/>
             </w:r>
             <w:r>
               <w:rPr>
-                <w:rStyle w:val="Hyperlink"/>
-                <w:noProof/>
-              </w:rPr>
-              <w:t>Context Diagram and Use Cases</w:t>
-            </w:r>
-            <w:r>
-              <w:rPr>
-                <w:noProof/>
-                <w:webHidden/>
-              </w:rPr>
-              <w:tab/>
-            </w:r>
-            <w:r>
-              <w:rPr>
                 <w:noProof/>
                 <w:webHidden/>
               </w:rPr>
@@ -764,7 +710,7 @@
                 <w:noProof/>
                 <w:webHidden/>
               </w:rPr>
-              <w:instrText xml:space="preserve"> PAGEREF _Toc210817216 \h </w:instrText>
+              <w:instrText xml:space="preserve"> PAGEREF _Toc211862294 \h </w:instrText>
             </w:r>
             <w:r>
               <w:rPr>
@@ -807,10 +753,10 @@
               <w:noProof/>
               <w:sz w:val="24"/>
               <w:szCs w:val="24"/>
-              <w:lang w:eastAsia="en-GB"/>
+              <w:lang w:val="en-IE" w:eastAsia="en-IE"/>
             </w:rPr>
           </w:pPr>
-          <w:hyperlink w:anchor="_Toc210817217" w:history="1">
+          <w:hyperlink w:anchor="_Toc211862295" w:history="1">
             <w:r>
               <w:rPr>
                 <w:rStyle w:val="Hyperlink"/>
@@ -824,7 +770,7 @@
                 <w:noProof/>
                 <w:sz w:val="24"/>
                 <w:szCs w:val="24"/>
-                <w:lang w:eastAsia="en-GB"/>
+                <w:lang w:val="en-IE" w:eastAsia="en-IE"/>
               </w:rPr>
               <w:tab/>
             </w:r>
@@ -854,7 +800,7 @@
                 <w:noProof/>
                 <w:webHidden/>
               </w:rPr>
-              <w:instrText xml:space="preserve"> PAGEREF _Toc210817217 \h </w:instrText>
+              <w:instrText xml:space="preserve"> PAGEREF _Toc211862295 \h </w:instrText>
             </w:r>
             <w:r>
               <w:rPr>
@@ -897,10 +843,10 @@
               <w:noProof/>
               <w:sz w:val="24"/>
               <w:szCs w:val="24"/>
-              <w:lang w:eastAsia="en-GB"/>
+              <w:lang w:val="en-IE" w:eastAsia="en-IE"/>
             </w:rPr>
           </w:pPr>
-          <w:hyperlink w:anchor="_Toc210817218" w:history="1">
+          <w:hyperlink w:anchor="_Toc211862296" w:history="1">
             <w:r>
               <w:rPr>
                 <w:rStyle w:val="Hyperlink"/>
@@ -914,7 +860,7 @@
                 <w:noProof/>
                 <w:sz w:val="24"/>
                 <w:szCs w:val="24"/>
-                <w:lang w:eastAsia="en-GB"/>
+                <w:lang w:val="en-IE" w:eastAsia="en-IE"/>
               </w:rPr>
               <w:tab/>
             </w:r>
@@ -944,7 +890,7 @@
                 <w:noProof/>
                 <w:webHidden/>
               </w:rPr>
-              <w:instrText xml:space="preserve"> PAGEREF _Toc210817218 \h </w:instrText>
+              <w:instrText xml:space="preserve"> PAGEREF _Toc211862296 \h </w:instrText>
             </w:r>
             <w:r>
               <w:rPr>
@@ -986,10 +932,10 @@
               <w:noProof/>
               <w:sz w:val="24"/>
               <w:szCs w:val="24"/>
-              <w:lang w:eastAsia="en-GB"/>
+              <w:lang w:val="en-IE" w:eastAsia="en-IE"/>
             </w:rPr>
           </w:pPr>
-          <w:hyperlink w:anchor="_Toc210817219" w:history="1">
+          <w:hyperlink w:anchor="_Toc211862297" w:history="1">
             <w:r>
               <w:rPr>
                 <w:rStyle w:val="Hyperlink"/>
@@ -1016,7 +962,7 @@
                 <w:noProof/>
                 <w:webHidden/>
               </w:rPr>
-              <w:instrText xml:space="preserve"> PAGEREF _Toc210817219 \h </w:instrText>
+              <w:instrText xml:space="preserve"> PAGEREF _Toc211862297 \h </w:instrText>
             </w:r>
             <w:r>
               <w:rPr>
@@ -1058,10 +1004,10 @@
               <w:noProof/>
               <w:sz w:val="24"/>
               <w:szCs w:val="24"/>
-              <w:lang w:eastAsia="en-GB"/>
+              <w:lang w:val="en-IE" w:eastAsia="en-IE"/>
             </w:rPr>
           </w:pPr>
-          <w:hyperlink w:anchor="_Toc210817220" w:history="1">
+          <w:hyperlink w:anchor="_Toc211862298" w:history="1">
             <w:r>
               <w:rPr>
                 <w:rStyle w:val="Hyperlink"/>
@@ -1088,7 +1034,7 @@
                 <w:noProof/>
                 <w:webHidden/>
               </w:rPr>
-              <w:instrText xml:space="preserve"> PAGEREF _Toc210817220 \h </w:instrText>
+              <w:instrText xml:space="preserve"> PAGEREF _Toc211862298 \h </w:instrText>
             </w:r>
             <w:r>
               <w:rPr>
@@ -1108,7 +1054,7 @@
                 <w:noProof/>
                 <w:webHidden/>
               </w:rPr>
-              <w:t>6</w:t>
+              <w:t>7</w:t>
             </w:r>
             <w:r>
               <w:rPr>
@@ -1131,10 +1077,10 @@
               <w:noProof/>
               <w:sz w:val="24"/>
               <w:szCs w:val="24"/>
-              <w:lang w:eastAsia="en-GB"/>
+              <w:lang w:val="en-IE" w:eastAsia="en-IE"/>
             </w:rPr>
           </w:pPr>
-          <w:hyperlink w:anchor="_Toc210817221" w:history="1">
+          <w:hyperlink w:anchor="_Toc211862299" w:history="1">
             <w:r>
               <w:rPr>
                 <w:rStyle w:val="Hyperlink"/>
@@ -1148,7 +1094,7 @@
                 <w:noProof/>
                 <w:sz w:val="24"/>
                 <w:szCs w:val="24"/>
-                <w:lang w:eastAsia="en-GB"/>
+                <w:lang w:val="en-IE" w:eastAsia="en-IE"/>
               </w:rPr>
               <w:tab/>
             </w:r>
@@ -1178,7 +1124,7 @@
                 <w:noProof/>
                 <w:webHidden/>
               </w:rPr>
-              <w:instrText xml:space="preserve"> PAGEREF _Toc210817221 \h </w:instrText>
+              <w:instrText xml:space="preserve"> PAGEREF _Toc211862299 \h </w:instrText>
             </w:r>
             <w:r>
               <w:rPr>
@@ -1220,10 +1166,10 @@
               <w:noProof/>
               <w:sz w:val="24"/>
               <w:szCs w:val="24"/>
-              <w:lang w:eastAsia="en-GB"/>
+              <w:lang w:val="en-IE" w:eastAsia="en-IE"/>
             </w:rPr>
           </w:pPr>
-          <w:hyperlink w:anchor="_Toc210817222" w:history="1">
+          <w:hyperlink w:anchor="_Toc211862300" w:history="1">
             <w:r>
               <w:rPr>
                 <w:rStyle w:val="Hyperlink"/>
@@ -1250,7 +1196,7 @@
                 <w:noProof/>
                 <w:webHidden/>
               </w:rPr>
-              <w:instrText xml:space="preserve"> PAGEREF _Toc210817222 \h </w:instrText>
+              <w:instrText xml:space="preserve"> PAGEREF _Toc211862300 \h </w:instrText>
             </w:r>
             <w:r>
               <w:rPr>
@@ -1292,10 +1238,10 @@
               <w:noProof/>
               <w:sz w:val="24"/>
               <w:szCs w:val="24"/>
-              <w:lang w:eastAsia="en-GB"/>
+              <w:lang w:val="en-IE" w:eastAsia="en-IE"/>
             </w:rPr>
           </w:pPr>
-          <w:hyperlink w:anchor="_Toc210817223" w:history="1">
+          <w:hyperlink w:anchor="_Toc211862301" w:history="1">
             <w:r>
               <w:rPr>
                 <w:rStyle w:val="Hyperlink"/>
@@ -1322,7 +1268,7 @@
                 <w:noProof/>
                 <w:webHidden/>
               </w:rPr>
-              <w:instrText xml:space="preserve"> PAGEREF _Toc210817223 \h </w:instrText>
+              <w:instrText xml:space="preserve"> PAGEREF _Toc211862301 \h </w:instrText>
             </w:r>
             <w:r>
               <w:rPr>
@@ -1364,10 +1310,10 @@
               <w:noProof/>
               <w:sz w:val="24"/>
               <w:szCs w:val="24"/>
-              <w:lang w:eastAsia="en-GB"/>
+              <w:lang w:val="en-IE" w:eastAsia="en-IE"/>
             </w:rPr>
           </w:pPr>
-          <w:hyperlink w:anchor="_Toc210817224" w:history="1">
+          <w:hyperlink w:anchor="_Toc211862302" w:history="1">
             <w:r>
               <w:rPr>
                 <w:rStyle w:val="Hyperlink"/>
@@ -1394,7 +1340,7 @@
                 <w:noProof/>
                 <w:webHidden/>
               </w:rPr>
-              <w:instrText xml:space="preserve"> PAGEREF _Toc210817224 \h </w:instrText>
+              <w:instrText xml:space="preserve"> PAGEREF _Toc211862302 \h </w:instrText>
             </w:r>
             <w:r>
               <w:rPr>
@@ -1436,10 +1382,10 @@
               <w:noProof/>
               <w:sz w:val="24"/>
               <w:szCs w:val="24"/>
-              <w:lang w:eastAsia="en-GB"/>
+              <w:lang w:val="en-IE" w:eastAsia="en-IE"/>
             </w:rPr>
           </w:pPr>
-          <w:hyperlink w:anchor="_Toc210817225" w:history="1">
+          <w:hyperlink w:anchor="_Toc211862303" w:history="1">
             <w:r>
               <w:rPr>
                 <w:rStyle w:val="Hyperlink"/>
@@ -1466,7 +1412,7 @@
                 <w:noProof/>
                 <w:webHidden/>
               </w:rPr>
-              <w:instrText xml:space="preserve"> PAGEREF _Toc210817225 \h </w:instrText>
+              <w:instrText xml:space="preserve"> PAGEREF _Toc211862303 \h </w:instrText>
             </w:r>
             <w:r>
               <w:rPr>
@@ -1508,10 +1454,10 @@
               <w:noProof/>
               <w:sz w:val="24"/>
               <w:szCs w:val="24"/>
-              <w:lang w:eastAsia="en-GB"/>
+              <w:lang w:val="en-IE" w:eastAsia="en-IE"/>
             </w:rPr>
           </w:pPr>
-          <w:hyperlink w:anchor="_Toc210817226" w:history="1">
+          <w:hyperlink w:anchor="_Toc211862304" w:history="1">
             <w:r>
               <w:rPr>
                 <w:rStyle w:val="Hyperlink"/>
@@ -1538,7 +1484,7 @@
                 <w:noProof/>
                 <w:webHidden/>
               </w:rPr>
-              <w:instrText xml:space="preserve"> PAGEREF _Toc210817226 \h </w:instrText>
+              <w:instrText xml:space="preserve"> PAGEREF _Toc211862304 \h </w:instrText>
             </w:r>
             <w:r>
               <w:rPr>
@@ -1558,7 +1504,7 @@
                 <w:noProof/>
                 <w:webHidden/>
               </w:rPr>
-              <w:t>7</w:t>
+              <w:t>8</w:t>
             </w:r>
             <w:r>
               <w:rPr>
@@ -1580,10 +1526,10 @@
               <w:noProof/>
               <w:sz w:val="24"/>
               <w:szCs w:val="24"/>
-              <w:lang w:eastAsia="en-GB"/>
+              <w:lang w:val="en-IE" w:eastAsia="en-IE"/>
             </w:rPr>
           </w:pPr>
-          <w:hyperlink w:anchor="_Toc210817227" w:history="1">
+          <w:hyperlink w:anchor="_Toc211862305" w:history="1">
             <w:r>
               <w:rPr>
                 <w:rStyle w:val="Hyperlink"/>
@@ -1610,7 +1556,7 @@
                 <w:noProof/>
                 <w:webHidden/>
               </w:rPr>
-              <w:instrText xml:space="preserve"> PAGEREF _Toc210817227 \h </w:instrText>
+              <w:instrText xml:space="preserve"> PAGEREF _Toc211862305 \h </w:instrText>
             </w:r>
             <w:r>
               <w:rPr>
@@ -1630,7 +1576,7 @@
                 <w:noProof/>
                 <w:webHidden/>
               </w:rPr>
-              <w:t>7</w:t>
+              <w:t>8</w:t>
             </w:r>
             <w:r>
               <w:rPr>
@@ -1652,10 +1598,10 @@
               <w:noProof/>
               <w:sz w:val="24"/>
               <w:szCs w:val="24"/>
-              <w:lang w:eastAsia="en-GB"/>
+              <w:lang w:val="en-IE" w:eastAsia="en-IE"/>
             </w:rPr>
           </w:pPr>
-          <w:hyperlink w:anchor="_Toc210817228" w:history="1">
+          <w:hyperlink w:anchor="_Toc211862306" w:history="1">
             <w:r>
               <w:rPr>
                 <w:rStyle w:val="Hyperlink"/>
@@ -1682,7 +1628,7 @@
                 <w:noProof/>
                 <w:webHidden/>
               </w:rPr>
-              <w:instrText xml:space="preserve"> PAGEREF _Toc210817228 \h </w:instrText>
+              <w:instrText xml:space="preserve"> PAGEREF _Toc211862306 \h </w:instrText>
             </w:r>
             <w:r>
               <w:rPr>
@@ -1724,10 +1670,10 @@
               <w:noProof/>
               <w:sz w:val="24"/>
               <w:szCs w:val="24"/>
-              <w:lang w:eastAsia="en-GB"/>
+              <w:lang w:val="en-IE" w:eastAsia="en-IE"/>
             </w:rPr>
           </w:pPr>
-          <w:hyperlink w:anchor="_Toc210817229" w:history="1">
+          <w:hyperlink w:anchor="_Toc211862307" w:history="1">
             <w:r>
               <w:rPr>
                 <w:rStyle w:val="Hyperlink"/>
@@ -1754,7 +1700,7 @@
                 <w:noProof/>
                 <w:webHidden/>
               </w:rPr>
-              <w:instrText xml:space="preserve"> PAGEREF _Toc210817229 \h </w:instrText>
+              <w:instrText xml:space="preserve"> PAGEREF _Toc211862307 \h </w:instrText>
             </w:r>
             <w:r>
               <w:rPr>
@@ -1796,10 +1742,10 @@
               <w:noProof/>
               <w:sz w:val="24"/>
               <w:szCs w:val="24"/>
-              <w:lang w:eastAsia="en-GB"/>
+              <w:lang w:val="en-IE" w:eastAsia="en-IE"/>
             </w:rPr>
           </w:pPr>
-          <w:hyperlink w:anchor="_Toc210817230" w:history="1">
+          <w:hyperlink w:anchor="_Toc211862308" w:history="1">
             <w:r>
               <w:rPr>
                 <w:rStyle w:val="Hyperlink"/>
@@ -1826,7 +1772,7 @@
                 <w:noProof/>
                 <w:webHidden/>
               </w:rPr>
-              <w:instrText xml:space="preserve"> PAGEREF _Toc210817230 \h </w:instrText>
+              <w:instrText xml:space="preserve"> PAGEREF _Toc211862308 \h </w:instrText>
             </w:r>
             <w:r>
               <w:rPr>
@@ -1868,10 +1814,10 @@
               <w:noProof/>
               <w:sz w:val="24"/>
               <w:szCs w:val="24"/>
-              <w:lang w:eastAsia="en-GB"/>
+              <w:lang w:val="en-IE" w:eastAsia="en-IE"/>
             </w:rPr>
           </w:pPr>
-          <w:hyperlink w:anchor="_Toc210817231" w:history="1">
+          <w:hyperlink w:anchor="_Toc211862309" w:history="1">
             <w:r>
               <w:rPr>
                 <w:rStyle w:val="Hyperlink"/>
@@ -1898,7 +1844,7 @@
                 <w:noProof/>
                 <w:webHidden/>
               </w:rPr>
-              <w:instrText xml:space="preserve"> PAGEREF _Toc210817231 \h </w:instrText>
+              <w:instrText xml:space="preserve"> PAGEREF _Toc211862309 \h </w:instrText>
             </w:r>
             <w:r>
               <w:rPr>
@@ -1940,10 +1886,10 @@
               <w:noProof/>
               <w:sz w:val="24"/>
               <w:szCs w:val="24"/>
-              <w:lang w:eastAsia="en-GB"/>
+              <w:lang w:val="en-IE" w:eastAsia="en-IE"/>
             </w:rPr>
           </w:pPr>
-          <w:hyperlink w:anchor="_Toc210817232" w:history="1">
+          <w:hyperlink w:anchor="_Toc211862310" w:history="1">
             <w:r>
               <w:rPr>
                 <w:rStyle w:val="Hyperlink"/>
@@ -1970,7 +1916,7 @@
                 <w:noProof/>
                 <w:webHidden/>
               </w:rPr>
-              <w:instrText xml:space="preserve"> PAGEREF _Toc210817232 \h </w:instrText>
+              <w:instrText xml:space="preserve"> PAGEREF _Toc211862310 \h </w:instrText>
             </w:r>
             <w:r>
               <w:rPr>
@@ -2012,10 +1958,10 @@
               <w:noProof/>
               <w:sz w:val="24"/>
               <w:szCs w:val="24"/>
-              <w:lang w:eastAsia="en-GB"/>
+              <w:lang w:val="en-IE" w:eastAsia="en-IE"/>
             </w:rPr>
           </w:pPr>
-          <w:hyperlink w:anchor="_Toc210817233" w:history="1">
+          <w:hyperlink w:anchor="_Toc211862311" w:history="1">
             <w:r>
               <w:rPr>
                 <w:rStyle w:val="Hyperlink"/>
@@ -2042,7 +1988,7 @@
                 <w:noProof/>
                 <w:webHidden/>
               </w:rPr>
-              <w:instrText xml:space="preserve"> PAGEREF _Toc210817233 \h </w:instrText>
+              <w:instrText xml:space="preserve"> PAGEREF _Toc211862311 \h </w:instrText>
             </w:r>
             <w:r>
               <w:rPr>
@@ -2062,7 +2008,7 @@
                 <w:noProof/>
                 <w:webHidden/>
               </w:rPr>
-              <w:t>8</w:t>
+              <w:t>9</w:t>
             </w:r>
             <w:r>
               <w:rPr>
@@ -2084,10 +2030,10 @@
               <w:noProof/>
               <w:sz w:val="24"/>
               <w:szCs w:val="24"/>
-              <w:lang w:eastAsia="en-GB"/>
+              <w:lang w:val="en-IE" w:eastAsia="en-IE"/>
             </w:rPr>
           </w:pPr>
-          <w:hyperlink w:anchor="_Toc210817234" w:history="1">
+          <w:hyperlink w:anchor="_Toc211862312" w:history="1">
             <w:r>
               <w:rPr>
                 <w:rStyle w:val="Hyperlink"/>
@@ -2114,7 +2060,7 @@
                 <w:noProof/>
                 <w:webHidden/>
               </w:rPr>
-              <w:instrText xml:space="preserve"> PAGEREF _Toc210817234 \h </w:instrText>
+              <w:instrText xml:space="preserve"> PAGEREF _Toc211862312 \h </w:instrText>
             </w:r>
             <w:r>
               <w:rPr>
@@ -2134,7 +2080,7 @@
                 <w:noProof/>
                 <w:webHidden/>
               </w:rPr>
-              <w:t>8</w:t>
+              <w:t>9</w:t>
             </w:r>
             <w:r>
               <w:rPr>
@@ -2157,10 +2103,10 @@
               <w:noProof/>
               <w:sz w:val="24"/>
               <w:szCs w:val="24"/>
-              <w:lang w:eastAsia="en-GB"/>
+              <w:lang w:val="en-IE" w:eastAsia="en-IE"/>
             </w:rPr>
           </w:pPr>
-          <w:hyperlink w:anchor="_Toc210817235" w:history="1">
+          <w:hyperlink w:anchor="_Toc211862313" w:history="1">
             <w:r>
               <w:rPr>
                 <w:rStyle w:val="Hyperlink"/>
@@ -2174,7 +2120,7 @@
                 <w:noProof/>
                 <w:sz w:val="24"/>
                 <w:szCs w:val="24"/>
-                <w:lang w:eastAsia="en-GB"/>
+                <w:lang w:val="en-IE" w:eastAsia="en-IE"/>
               </w:rPr>
               <w:tab/>
             </w:r>
@@ -2204,7 +2150,7 @@
                 <w:noProof/>
                 <w:webHidden/>
               </w:rPr>
-              <w:instrText xml:space="preserve"> PAGEREF _Toc210817235 \h </w:instrText>
+              <w:instrText xml:space="preserve"> PAGEREF _Toc211862313 \h </w:instrText>
             </w:r>
             <w:r>
               <w:rPr>
@@ -2224,7 +2170,7 @@
                 <w:noProof/>
                 <w:webHidden/>
               </w:rPr>
-              <w:t>9</w:t>
+              <w:t>10</w:t>
             </w:r>
             <w:r>
               <w:rPr>
@@ -2246,10 +2192,10 @@
               <w:noProof/>
               <w:sz w:val="24"/>
               <w:szCs w:val="24"/>
-              <w:lang w:eastAsia="en-GB"/>
+              <w:lang w:val="en-IE" w:eastAsia="en-IE"/>
             </w:rPr>
           </w:pPr>
-          <w:hyperlink w:anchor="_Toc210817236" w:history="1">
+          <w:hyperlink w:anchor="_Toc211862314" w:history="1">
             <w:r>
               <w:rPr>
                 <w:rStyle w:val="Hyperlink"/>
@@ -2276,7 +2222,7 @@
                 <w:noProof/>
                 <w:webHidden/>
               </w:rPr>
-              <w:instrText xml:space="preserve"> PAGEREF _Toc210817236 \h </w:instrText>
+              <w:instrText xml:space="preserve"> PAGEREF _Toc211862314 \h </w:instrText>
             </w:r>
             <w:r>
               <w:rPr>
@@ -2296,7 +2242,7 @@
                 <w:noProof/>
                 <w:webHidden/>
               </w:rPr>
-              <w:t>9</w:t>
+              <w:t>10</w:t>
             </w:r>
             <w:r>
               <w:rPr>
@@ -2318,10 +2264,10 @@
               <w:noProof/>
               <w:sz w:val="24"/>
               <w:szCs w:val="24"/>
-              <w:lang w:eastAsia="en-GB"/>
+              <w:lang w:val="en-IE" w:eastAsia="en-IE"/>
             </w:rPr>
           </w:pPr>
-          <w:hyperlink w:anchor="_Toc210817237" w:history="1">
+          <w:hyperlink w:anchor="_Toc211862315" w:history="1">
             <w:r>
               <w:rPr>
                 <w:rStyle w:val="Hyperlink"/>
@@ -2348,7 +2294,7 @@
                 <w:noProof/>
                 <w:webHidden/>
               </w:rPr>
-              <w:instrText xml:space="preserve"> PAGEREF _Toc210817237 \h </w:instrText>
+              <w:instrText xml:space="preserve"> PAGEREF _Toc211862315 \h </w:instrText>
             </w:r>
             <w:r>
               <w:rPr>
@@ -2368,7 +2314,7 @@
                 <w:noProof/>
                 <w:webHidden/>
               </w:rPr>
-              <w:t>9</w:t>
+              <w:t>10</w:t>
             </w:r>
             <w:r>
               <w:rPr>
@@ -2390,10 +2336,10 @@
               <w:noProof/>
               <w:sz w:val="24"/>
               <w:szCs w:val="24"/>
-              <w:lang w:eastAsia="en-GB"/>
+              <w:lang w:val="en-IE" w:eastAsia="en-IE"/>
             </w:rPr>
           </w:pPr>
-          <w:hyperlink w:anchor="_Toc210817238" w:history="1">
+          <w:hyperlink w:anchor="_Toc211862316" w:history="1">
             <w:r>
               <w:rPr>
                 <w:rStyle w:val="Hyperlink"/>
@@ -2420,7 +2366,7 @@
                 <w:noProof/>
                 <w:webHidden/>
               </w:rPr>
-              <w:instrText xml:space="preserve"> PAGEREF _Toc210817238 \h </w:instrText>
+              <w:instrText xml:space="preserve"> PAGEREF _Toc211862316 \h </w:instrText>
             </w:r>
             <w:r>
               <w:rPr>
@@ -2440,7 +2386,7 @@
                 <w:noProof/>
                 <w:webHidden/>
               </w:rPr>
-              <w:t>9</w:t>
+              <w:t>11</w:t>
             </w:r>
             <w:r>
               <w:rPr>
@@ -2462,10 +2408,10 @@
               <w:noProof/>
               <w:sz w:val="24"/>
               <w:szCs w:val="24"/>
-              <w:lang w:eastAsia="en-GB"/>
+              <w:lang w:val="en-IE" w:eastAsia="en-IE"/>
             </w:rPr>
           </w:pPr>
-          <w:hyperlink w:anchor="_Toc210817239" w:history="1">
+          <w:hyperlink w:anchor="_Toc211862317" w:history="1">
             <w:r>
               <w:rPr>
                 <w:rStyle w:val="Hyperlink"/>
@@ -2492,7 +2438,7 @@
                 <w:noProof/>
                 <w:webHidden/>
               </w:rPr>
-              <w:instrText xml:space="preserve"> PAGEREF _Toc210817239 \h </w:instrText>
+              <w:instrText xml:space="preserve"> PAGEREF _Toc211862317 \h </w:instrText>
             </w:r>
             <w:r>
               <w:rPr>
@@ -2512,7 +2458,7 @@
                 <w:noProof/>
                 <w:webHidden/>
               </w:rPr>
-              <w:t>9</w:t>
+              <w:t>11</w:t>
             </w:r>
             <w:r>
               <w:rPr>
@@ -2534,10 +2480,10 @@
               <w:noProof/>
               <w:sz w:val="24"/>
               <w:szCs w:val="24"/>
-              <w:lang w:eastAsia="en-GB"/>
+              <w:lang w:val="en-IE" w:eastAsia="en-IE"/>
             </w:rPr>
           </w:pPr>
-          <w:hyperlink w:anchor="_Toc210817240" w:history="1">
+          <w:hyperlink w:anchor="_Toc211862318" w:history="1">
             <w:r>
               <w:rPr>
                 <w:rStyle w:val="Hyperlink"/>
@@ -2564,7 +2510,7 @@
                 <w:noProof/>
                 <w:webHidden/>
               </w:rPr>
-              <w:instrText xml:space="preserve"> PAGEREF _Toc210817240 \h </w:instrText>
+              <w:instrText xml:space="preserve"> PAGEREF _Toc211862318 \h </w:instrText>
             </w:r>
             <w:r>
               <w:rPr>
@@ -2584,7 +2530,7 @@
                 <w:noProof/>
                 <w:webHidden/>
               </w:rPr>
-              <w:t>9</w:t>
+              <w:t>12</w:t>
             </w:r>
             <w:r>
               <w:rPr>
@@ -2606,10 +2552,10 @@
               <w:noProof/>
               <w:sz w:val="24"/>
               <w:szCs w:val="24"/>
-              <w:lang w:eastAsia="en-GB"/>
+              <w:lang w:val="en-IE" w:eastAsia="en-IE"/>
             </w:rPr>
           </w:pPr>
-          <w:hyperlink w:anchor="_Toc210817241" w:history="1">
+          <w:hyperlink w:anchor="_Toc211862319" w:history="1">
             <w:r>
               <w:rPr>
                 <w:rStyle w:val="Hyperlink"/>
@@ -2636,7 +2582,7 @@
                 <w:noProof/>
                 <w:webHidden/>
               </w:rPr>
-              <w:instrText xml:space="preserve"> PAGEREF _Toc210817241 \h </w:instrText>
+              <w:instrText xml:space="preserve"> PAGEREF _Toc211862319 \h </w:instrText>
             </w:r>
             <w:r>
               <w:rPr>
@@ -2656,7 +2602,7 @@
                 <w:noProof/>
                 <w:webHidden/>
               </w:rPr>
-              <w:t>9</w:t>
+              <w:t>13</w:t>
             </w:r>
             <w:r>
               <w:rPr>
@@ -2678,10 +2624,10 @@
               <w:noProof/>
               <w:sz w:val="24"/>
               <w:szCs w:val="24"/>
-              <w:lang w:eastAsia="en-GB"/>
+              <w:lang w:val="en-IE" w:eastAsia="en-IE"/>
             </w:rPr>
           </w:pPr>
-          <w:hyperlink w:anchor="_Toc210817242" w:history="1">
+          <w:hyperlink w:anchor="_Toc211862320" w:history="1">
             <w:r>
               <w:rPr>
                 <w:rStyle w:val="Hyperlink"/>
@@ -2708,7 +2654,7 @@
                 <w:noProof/>
                 <w:webHidden/>
               </w:rPr>
-              <w:instrText xml:space="preserve"> PAGEREF _Toc210817242 \h </w:instrText>
+              <w:instrText xml:space="preserve"> PAGEREF _Toc211862320 \h </w:instrText>
             </w:r>
             <w:r>
               <w:rPr>
@@ -2728,7 +2674,7 @@
                 <w:noProof/>
                 <w:webHidden/>
               </w:rPr>
-              <w:t>9</w:t>
+              <w:t>13</w:t>
             </w:r>
             <w:r>
               <w:rPr>
@@ -2750,10 +2696,10 @@
               <w:noProof/>
               <w:sz w:val="24"/>
               <w:szCs w:val="24"/>
-              <w:lang w:eastAsia="en-GB"/>
+              <w:lang w:val="en-IE" w:eastAsia="en-IE"/>
             </w:rPr>
           </w:pPr>
-          <w:hyperlink w:anchor="_Toc210817243" w:history="1">
+          <w:hyperlink w:anchor="_Toc211862321" w:history="1">
             <w:r>
               <w:rPr>
                 <w:rStyle w:val="Hyperlink"/>
@@ -2780,7 +2726,7 @@
                 <w:noProof/>
                 <w:webHidden/>
               </w:rPr>
-              <w:instrText xml:space="preserve"> PAGEREF _Toc210817243 \h </w:instrText>
+              <w:instrText xml:space="preserve"> PAGEREF _Toc211862321 \h </w:instrText>
             </w:r>
             <w:r>
               <w:rPr>
@@ -2800,7 +2746,7 @@
                 <w:noProof/>
                 <w:webHidden/>
               </w:rPr>
-              <w:t>9</w:t>
+              <w:t>14</w:t>
             </w:r>
             <w:r>
               <w:rPr>
@@ -2822,10 +2768,10 @@
               <w:noProof/>
               <w:sz w:val="24"/>
               <w:szCs w:val="24"/>
-              <w:lang w:eastAsia="en-GB"/>
+              <w:lang w:val="en-IE" w:eastAsia="en-IE"/>
             </w:rPr>
           </w:pPr>
-          <w:hyperlink w:anchor="_Toc210817244" w:history="1">
+          <w:hyperlink w:anchor="_Toc211862322" w:history="1">
             <w:r>
               <w:rPr>
                 <w:rStyle w:val="Hyperlink"/>
@@ -2852,7 +2798,7 @@
                 <w:noProof/>
                 <w:webHidden/>
               </w:rPr>
-              <w:instrText xml:space="preserve"> PAGEREF _Toc210817244 \h </w:instrText>
+              <w:instrText xml:space="preserve"> PAGEREF _Toc211862322 \h </w:instrText>
             </w:r>
             <w:r>
               <w:rPr>
@@ -2872,7 +2818,7 @@
                 <w:noProof/>
                 <w:webHidden/>
               </w:rPr>
-              <w:t>9</w:t>
+              <w:t>14</w:t>
             </w:r>
             <w:r>
               <w:rPr>
@@ -2894,10 +2840,10 @@
               <w:noProof/>
               <w:sz w:val="24"/>
               <w:szCs w:val="24"/>
-              <w:lang w:eastAsia="en-GB"/>
+              <w:lang w:val="en-IE" w:eastAsia="en-IE"/>
             </w:rPr>
           </w:pPr>
-          <w:hyperlink w:anchor="_Toc210817245" w:history="1">
+          <w:hyperlink w:anchor="_Toc211862323" w:history="1">
             <w:r>
               <w:rPr>
                 <w:rStyle w:val="Hyperlink"/>
@@ -2924,7 +2870,7 @@
                 <w:noProof/>
                 <w:webHidden/>
               </w:rPr>
-              <w:instrText xml:space="preserve"> PAGEREF _Toc210817245 \h </w:instrText>
+              <w:instrText xml:space="preserve"> PAGEREF _Toc211862323 \h </w:instrText>
             </w:r>
             <w:r>
               <w:rPr>
@@ -2944,7 +2890,7 @@
                 <w:noProof/>
                 <w:webHidden/>
               </w:rPr>
-              <w:t>9</w:t>
+              <w:t>14</w:t>
             </w:r>
             <w:r>
               <w:rPr>
@@ -2966,10 +2912,10 @@
               <w:noProof/>
               <w:sz w:val="24"/>
               <w:szCs w:val="24"/>
-              <w:lang w:eastAsia="en-GB"/>
+              <w:lang w:val="en-IE" w:eastAsia="en-IE"/>
             </w:rPr>
           </w:pPr>
-          <w:hyperlink w:anchor="_Toc210817246" w:history="1">
+          <w:hyperlink w:anchor="_Toc211862324" w:history="1">
             <w:r>
               <w:rPr>
                 <w:rStyle w:val="Hyperlink"/>
@@ -2996,7 +2942,7 @@
                 <w:noProof/>
                 <w:webHidden/>
               </w:rPr>
-              <w:instrText xml:space="preserve"> PAGEREF _Toc210817246 \h </w:instrText>
+              <w:instrText xml:space="preserve"> PAGEREF _Toc211862324 \h </w:instrText>
             </w:r>
             <w:r>
               <w:rPr>
@@ -3016,7 +2962,7 @@
                 <w:noProof/>
                 <w:webHidden/>
               </w:rPr>
-              <w:t>9</w:t>
+              <w:t>15</w:t>
             </w:r>
             <w:r>
               <w:rPr>
@@ -3038,10 +2984,10 @@
               <w:noProof/>
               <w:sz w:val="24"/>
               <w:szCs w:val="24"/>
-              <w:lang w:eastAsia="en-GB"/>
+              <w:lang w:val="en-IE" w:eastAsia="en-IE"/>
             </w:rPr>
           </w:pPr>
-          <w:hyperlink w:anchor="_Toc210817247" w:history="1">
+          <w:hyperlink w:anchor="_Toc211862325" w:history="1">
             <w:r>
               <w:rPr>
                 <w:rStyle w:val="Hyperlink"/>
@@ -3068,7 +3014,7 @@
                 <w:noProof/>
                 <w:webHidden/>
               </w:rPr>
-              <w:instrText xml:space="preserve"> PAGEREF _Toc210817247 \h </w:instrText>
+              <w:instrText xml:space="preserve"> PAGEREF _Toc211862325 \h </w:instrText>
             </w:r>
             <w:r>
               <w:rPr>
@@ -3088,7 +3034,7 @@
                 <w:noProof/>
                 <w:webHidden/>
               </w:rPr>
-              <w:t>9</w:t>
+              <w:t>15</w:t>
             </w:r>
             <w:r>
               <w:rPr>
@@ -3110,10 +3056,10 @@
               <w:noProof/>
               <w:sz w:val="24"/>
               <w:szCs w:val="24"/>
-              <w:lang w:eastAsia="en-GB"/>
+              <w:lang w:val="en-IE" w:eastAsia="en-IE"/>
             </w:rPr>
           </w:pPr>
-          <w:hyperlink w:anchor="_Toc210817248" w:history="1">
+          <w:hyperlink w:anchor="_Toc211862326" w:history="1">
             <w:r>
               <w:rPr>
                 <w:rStyle w:val="Hyperlink"/>
@@ -3140,7 +3086,7 @@
                 <w:noProof/>
                 <w:webHidden/>
               </w:rPr>
-              <w:instrText xml:space="preserve"> PAGEREF _Toc210817248 \h </w:instrText>
+              <w:instrText xml:space="preserve"> PAGEREF _Toc211862326 \h </w:instrText>
             </w:r>
             <w:r>
               <w:rPr>
@@ -3160,7 +3106,7 @@
                 <w:noProof/>
                 <w:webHidden/>
               </w:rPr>
-              <w:t>9</w:t>
+              <w:t>15</w:t>
             </w:r>
             <w:r>
               <w:rPr>
@@ -3175,7 +3121,6 @@
           <w:pPr>
             <w:pStyle w:val="TOC1"/>
             <w:tabs>
-              <w:tab w:val="left" w:pos="440"/>
               <w:tab w:val="right" w:leader="dot" w:pos="9016"/>
             </w:tabs>
             <w:rPr>
@@ -3183,16 +3128,89 @@
               <w:noProof/>
               <w:sz w:val="24"/>
               <w:szCs w:val="24"/>
-              <w:lang w:eastAsia="en-GB"/>
+              <w:lang w:val="en-IE" w:eastAsia="en-IE"/>
             </w:rPr>
           </w:pPr>
-          <w:hyperlink w:anchor="_Toc210817249" w:history="1">
+          <w:hyperlink w:anchor="_Toc211862327" w:history="1">
             <w:r>
               <w:rPr>
                 <w:rStyle w:val="Hyperlink"/>
                 <w:noProof/>
               </w:rPr>
-              <w:t>4.</w:t>
+              <w:t>4. FURPS</w:t>
+            </w:r>
+            <w:r>
+              <w:rPr>
+                <w:noProof/>
+                <w:webHidden/>
+              </w:rPr>
+              <w:tab/>
+            </w:r>
+            <w:r>
+              <w:rPr>
+                <w:noProof/>
+                <w:webHidden/>
+              </w:rPr>
+              <w:fldChar w:fldCharType="begin"/>
+            </w:r>
+            <w:r>
+              <w:rPr>
+                <w:noProof/>
+                <w:webHidden/>
+              </w:rPr>
+              <w:instrText xml:space="preserve"> PAGEREF _Toc211862327 \h </w:instrText>
+            </w:r>
+            <w:r>
+              <w:rPr>
+                <w:noProof/>
+                <w:webHidden/>
+              </w:rPr>
+            </w:r>
+            <w:r>
+              <w:rPr>
+                <w:noProof/>
+                <w:webHidden/>
+              </w:rPr>
+              <w:fldChar w:fldCharType="separate"/>
+            </w:r>
+            <w:r>
+              <w:rPr>
+                <w:noProof/>
+                <w:webHidden/>
+              </w:rPr>
+              <w:t>17</w:t>
+            </w:r>
+            <w:r>
+              <w:rPr>
+                <w:noProof/>
+                <w:webHidden/>
+              </w:rPr>
+              <w:fldChar w:fldCharType="end"/>
+            </w:r>
+          </w:hyperlink>
+        </w:p>
+        <w:p>
+          <w:pPr>
+            <w:pStyle w:val="TOC2"/>
+            <w:tabs>
+              <w:tab w:val="left" w:pos="960"/>
+              <w:tab w:val="right" w:leader="dot" w:pos="9016"/>
+            </w:tabs>
+            <w:rPr>
+              <w:rFonts w:eastAsiaTheme="minorEastAsia"/>
+              <w:noProof/>
+              <w:sz w:val="24"/>
+              <w:szCs w:val="24"/>
+              <w:lang w:val="en-IE" w:eastAsia="en-IE"/>
+            </w:rPr>
+          </w:pPr>
+          <w:hyperlink w:anchor="_Toc211862328" w:history="1">
+            <w:r>
+              <w:rPr>
+                <w:rStyle w:val="Hyperlink"/>
+                <w:noProof/>
+              </w:rPr>
+              <w:t>4.1</w:t>
             </w:r>
             <w:r>
               <w:rPr>
@@ -3200,7 +3218,7 @@
                 <w:noProof/>
                 <w:sz w:val="24"/>
                 <w:szCs w:val="24"/>
-                <w:lang w:eastAsia="en-GB"/>
+                <w:lang w:val="en-IE" w:eastAsia="en-IE"/>
               </w:rPr>
               <w:tab/>
             </w:r>
@@ -3209,7 +3227,7 @@
                 <w:rStyle w:val="Hyperlink"/>
                 <w:noProof/>
               </w:rPr>
-              <w:t>Metrics</w:t>
+              <w:t>Functionality</w:t>
             </w:r>
             <w:r>
               <w:rPr>
@@ -3230,7 +3248,7 @@
                 <w:noProof/>
                 <w:webHidden/>
               </w:rPr>
-              <w:instrText xml:space="preserve"> PAGEREF _Toc210817249 \h </w:instrText>
+              <w:instrText xml:space="preserve"> PAGEREF _Toc211862328 \h </w:instrText>
             </w:r>
             <w:r>
               <w:rPr>
@@ -3250,7 +3268,439 @@
                 <w:noProof/>
                 <w:webHidden/>
               </w:rPr>
-              <w:t>10</w:t>
+              <w:t>17</w:t>
+            </w:r>
+            <w:r>
+              <w:rPr>
+                <w:noProof/>
+                <w:webHidden/>
+              </w:rPr>
+              <w:fldChar w:fldCharType="end"/>
+            </w:r>
+          </w:hyperlink>
+        </w:p>
+        <w:p>
+          <w:pPr>
+            <w:pStyle w:val="TOC2"/>
+            <w:tabs>
+              <w:tab w:val="left" w:pos="960"/>
+              <w:tab w:val="right" w:leader="dot" w:pos="9016"/>
+            </w:tabs>
+            <w:rPr>
+              <w:rFonts w:eastAsiaTheme="minorEastAsia"/>
+              <w:noProof/>
+              <w:sz w:val="24"/>
+              <w:szCs w:val="24"/>
+              <w:lang w:val="en-IE" w:eastAsia="en-IE"/>
+            </w:rPr>
+          </w:pPr>
+          <w:hyperlink w:anchor="_Toc211862329" w:history="1">
+            <w:r>
+              <w:rPr>
+                <w:rStyle w:val="Hyperlink"/>
+                <w:noProof/>
+              </w:rPr>
+              <w:t>4.2</w:t>
+            </w:r>
+            <w:r>
+              <w:rPr>
+                <w:rFonts w:eastAsiaTheme="minorEastAsia"/>
+                <w:noProof/>
+                <w:sz w:val="24"/>
+                <w:szCs w:val="24"/>
+                <w:lang w:val="en-IE" w:eastAsia="en-IE"/>
+              </w:rPr>
+              <w:tab/>
+            </w:r>
+            <w:r>
+              <w:rPr>
+                <w:rStyle w:val="Hyperlink"/>
+                <w:noProof/>
+              </w:rPr>
+              <w:t>Usability</w:t>
+            </w:r>
+            <w:r>
+              <w:rPr>
+                <w:noProof/>
+                <w:webHidden/>
+              </w:rPr>
+              <w:tab/>
+            </w:r>
+            <w:r>
+              <w:rPr>
+                <w:noProof/>
+                <w:webHidden/>
+              </w:rPr>
+              <w:fldChar w:fldCharType="begin"/>
+            </w:r>
+            <w:r>
+              <w:rPr>
+                <w:noProof/>
+                <w:webHidden/>
+              </w:rPr>
+              <w:instrText xml:space="preserve"> PAGEREF _Toc211862329 \h </w:instrText>
+            </w:r>
+            <w:r>
+              <w:rPr>
+                <w:noProof/>
+                <w:webHidden/>
+              </w:rPr>
+            </w:r>
+            <w:r>
+              <w:rPr>
+                <w:noProof/>
+                <w:webHidden/>
+              </w:rPr>
+              <w:fldChar w:fldCharType="separate"/>
+            </w:r>
+            <w:r>
+              <w:rPr>
+                <w:noProof/>
+                <w:webHidden/>
+              </w:rPr>
+              <w:t>17</w:t>
+            </w:r>
+            <w:r>
+              <w:rPr>
+                <w:noProof/>
+                <w:webHidden/>
+              </w:rPr>
+              <w:fldChar w:fldCharType="end"/>
+            </w:r>
+          </w:hyperlink>
+        </w:p>
+        <w:p>
+          <w:pPr>
+            <w:pStyle w:val="TOC2"/>
+            <w:tabs>
+              <w:tab w:val="left" w:pos="960"/>
+              <w:tab w:val="right" w:leader="dot" w:pos="9016"/>
+            </w:tabs>
+            <w:rPr>
+              <w:rFonts w:eastAsiaTheme="minorEastAsia"/>
+              <w:noProof/>
+              <w:sz w:val="24"/>
+              <w:szCs w:val="24"/>
+              <w:lang w:val="en-IE" w:eastAsia="en-IE"/>
+            </w:rPr>
+          </w:pPr>
+          <w:hyperlink w:anchor="_Toc211862330" w:history="1">
+            <w:r>
+              <w:rPr>
+                <w:rStyle w:val="Hyperlink"/>
+                <w:noProof/>
+              </w:rPr>
+              <w:t>4.3</w:t>
+            </w:r>
+            <w:r>
+              <w:rPr>
+                <w:rFonts w:eastAsiaTheme="minorEastAsia"/>
+                <w:noProof/>
+                <w:sz w:val="24"/>
+                <w:szCs w:val="24"/>
+                <w:lang w:val="en-IE" w:eastAsia="en-IE"/>
+              </w:rPr>
+              <w:tab/>
+            </w:r>
+            <w:r>
+              <w:rPr>
+                <w:rStyle w:val="Hyperlink"/>
+                <w:noProof/>
+              </w:rPr>
+              <w:t>Reliability</w:t>
+            </w:r>
+            <w:r>
+              <w:rPr>
+                <w:noProof/>
+                <w:webHidden/>
+              </w:rPr>
+              <w:tab/>
+            </w:r>
+            <w:r>
+              <w:rPr>
+                <w:noProof/>
+                <w:webHidden/>
+              </w:rPr>
+              <w:fldChar w:fldCharType="begin"/>
+            </w:r>
+            <w:r>
+              <w:rPr>
+                <w:noProof/>
+                <w:webHidden/>
+              </w:rPr>
+              <w:instrText xml:space="preserve"> PAGEREF _Toc211862330 \h </w:instrText>
+            </w:r>
+            <w:r>
+              <w:rPr>
+                <w:noProof/>
+                <w:webHidden/>
+              </w:rPr>
+            </w:r>
+            <w:r>
+              <w:rPr>
+                <w:noProof/>
+                <w:webHidden/>
+              </w:rPr>
+              <w:fldChar w:fldCharType="separate"/>
+            </w:r>
+            <w:r>
+              <w:rPr>
+                <w:noProof/>
+                <w:webHidden/>
+              </w:rPr>
+              <w:t>17</w:t>
+            </w:r>
+            <w:r>
+              <w:rPr>
+                <w:noProof/>
+                <w:webHidden/>
+              </w:rPr>
+              <w:fldChar w:fldCharType="end"/>
+            </w:r>
+          </w:hyperlink>
+        </w:p>
+        <w:p>
+          <w:pPr>
+            <w:pStyle w:val="TOC2"/>
+            <w:tabs>
+              <w:tab w:val="left" w:pos="960"/>
+              <w:tab w:val="right" w:leader="dot" w:pos="9016"/>
+            </w:tabs>
+            <w:rPr>
+              <w:rFonts w:eastAsiaTheme="minorEastAsia"/>
+              <w:noProof/>
+              <w:sz w:val="24"/>
+              <w:szCs w:val="24"/>
+              <w:lang w:val="en-IE" w:eastAsia="en-IE"/>
+            </w:rPr>
+          </w:pPr>
+          <w:hyperlink w:anchor="_Toc211862331" w:history="1">
+            <w:r>
+              <w:rPr>
+                <w:rStyle w:val="Hyperlink"/>
+                <w:noProof/>
+              </w:rPr>
+              <w:t>4.4</w:t>
+            </w:r>
+            <w:r>
+              <w:rPr>
+                <w:rFonts w:eastAsiaTheme="minorEastAsia"/>
+                <w:noProof/>
+                <w:sz w:val="24"/>
+                <w:szCs w:val="24"/>
+                <w:lang w:val="en-IE" w:eastAsia="en-IE"/>
+              </w:rPr>
+              <w:tab/>
+            </w:r>
+            <w:r>
+              <w:rPr>
+                <w:rStyle w:val="Hyperlink"/>
+                <w:noProof/>
+              </w:rPr>
+              <w:t>Performance</w:t>
+            </w:r>
+            <w:r>
+              <w:rPr>
+                <w:noProof/>
+                <w:webHidden/>
+              </w:rPr>
+              <w:tab/>
+            </w:r>
+            <w:r>
+              <w:rPr>
+                <w:noProof/>
+                <w:webHidden/>
+              </w:rPr>
+              <w:fldChar w:fldCharType="begin"/>
+            </w:r>
+            <w:r>
+              <w:rPr>
+                <w:noProof/>
+                <w:webHidden/>
+              </w:rPr>
+              <w:instrText xml:space="preserve"> PAGEREF _Toc211862331 \h </w:instrText>
+            </w:r>
+            <w:r>
+              <w:rPr>
+                <w:noProof/>
+                <w:webHidden/>
+              </w:rPr>
+            </w:r>
+            <w:r>
+              <w:rPr>
+                <w:noProof/>
+                <w:webHidden/>
+              </w:rPr>
+              <w:fldChar w:fldCharType="separate"/>
+            </w:r>
+            <w:r>
+              <w:rPr>
+                <w:noProof/>
+                <w:webHidden/>
+              </w:rPr>
+              <w:t>17</w:t>
+            </w:r>
+            <w:r>
+              <w:rPr>
+                <w:noProof/>
+                <w:webHidden/>
+              </w:rPr>
+              <w:fldChar w:fldCharType="end"/>
+            </w:r>
+          </w:hyperlink>
+        </w:p>
+        <w:p>
+          <w:pPr>
+            <w:pStyle w:val="TOC2"/>
+            <w:tabs>
+              <w:tab w:val="left" w:pos="960"/>
+              <w:tab w:val="right" w:leader="dot" w:pos="9016"/>
+            </w:tabs>
+            <w:rPr>
+              <w:rFonts w:eastAsiaTheme="minorEastAsia"/>
+              <w:noProof/>
+              <w:sz w:val="24"/>
+              <w:szCs w:val="24"/>
+              <w:lang w:val="en-IE" w:eastAsia="en-IE"/>
+            </w:rPr>
+          </w:pPr>
+          <w:hyperlink w:anchor="_Toc211862332" w:history="1">
+            <w:r>
+              <w:rPr>
+                <w:rStyle w:val="Hyperlink"/>
+                <w:noProof/>
+              </w:rPr>
+              <w:t>4.5</w:t>
+            </w:r>
+            <w:r>
+              <w:rPr>
+                <w:rFonts w:eastAsiaTheme="minorEastAsia"/>
+                <w:noProof/>
+                <w:sz w:val="24"/>
+                <w:szCs w:val="24"/>
+                <w:lang w:val="en-IE" w:eastAsia="en-IE"/>
+              </w:rPr>
+              <w:tab/>
+            </w:r>
+            <w:r>
+              <w:rPr>
+                <w:rStyle w:val="Hyperlink"/>
+                <w:noProof/>
+              </w:rPr>
+              <w:t>Supportability</w:t>
+            </w:r>
+            <w:r>
+              <w:rPr>
+                <w:noProof/>
+                <w:webHidden/>
+              </w:rPr>
+              <w:tab/>
+            </w:r>
+            <w:r>
+              <w:rPr>
+                <w:noProof/>
+                <w:webHidden/>
+              </w:rPr>
+              <w:fldChar w:fldCharType="begin"/>
+            </w:r>
+            <w:r>
+              <w:rPr>
+                <w:noProof/>
+                <w:webHidden/>
+              </w:rPr>
+              <w:instrText xml:space="preserve"> PAGEREF _Toc211862332 \h </w:instrText>
+            </w:r>
+            <w:r>
+              <w:rPr>
+                <w:noProof/>
+                <w:webHidden/>
+              </w:rPr>
+            </w:r>
+            <w:r>
+              <w:rPr>
+                <w:noProof/>
+                <w:webHidden/>
+              </w:rPr>
+              <w:fldChar w:fldCharType="separate"/>
+            </w:r>
+            <w:r>
+              <w:rPr>
+                <w:noProof/>
+                <w:webHidden/>
+              </w:rPr>
+              <w:t>17</w:t>
+            </w:r>
+            <w:r>
+              <w:rPr>
+                <w:noProof/>
+                <w:webHidden/>
+              </w:rPr>
+              <w:fldChar w:fldCharType="end"/>
+            </w:r>
+          </w:hyperlink>
+        </w:p>
+        <w:p>
+          <w:pPr>
+            <w:pStyle w:val="TOC1"/>
+            <w:tabs>
+              <w:tab w:val="right" w:leader="dot" w:pos="9016"/>
+            </w:tabs>
+            <w:rPr>
+              <w:rFonts w:eastAsiaTheme="minorEastAsia"/>
+              <w:noProof/>
+              <w:sz w:val="24"/>
+              <w:szCs w:val="24"/>
+              <w:lang w:val="en-IE" w:eastAsia="en-IE"/>
+            </w:rPr>
+          </w:pPr>
+          <w:hyperlink w:anchor="_Toc211862333" w:history="1">
+            <w:r>
+              <w:rPr>
+                <w:rStyle w:val="Hyperlink"/>
+                <w:noProof/>
+              </w:rPr>
+              <w:t>5. Metrics</w:t>
+            </w:r>
+            <w:r>
+              <w:rPr>
+                <w:noProof/>
+                <w:webHidden/>
+              </w:rPr>
+              <w:tab/>
+            </w:r>
+            <w:r>
+              <w:rPr>
+                <w:noProof/>
+                <w:webHidden/>
+              </w:rPr>
+              <w:fldChar w:fldCharType="begin"/>
+            </w:r>
+            <w:r>
+              <w:rPr>
+                <w:noProof/>
+                <w:webHidden/>
+              </w:rPr>
+              <w:instrText xml:space="preserve"> PAGEREF _Toc211862333 \h </w:instrText>
+            </w:r>
+            <w:r>
+              <w:rPr>
+                <w:noProof/>
+                <w:webHidden/>
+              </w:rPr>
+            </w:r>
+            <w:r>
+              <w:rPr>
+                <w:noProof/>
+                <w:webHidden/>
+              </w:rPr>
+              <w:fldChar w:fldCharType="separate"/>
+            </w:r>
+            <w:r>
+              <w:rPr>
+                <w:noProof/>
+                <w:webHidden/>
+              </w:rPr>
+              <w:t>18</w:t>
             </w:r>
             <w:r>
               <w:rPr>
@@ -3290,7 +3740,7 @@
           <w:numId w:val="10"/>
         </w:numPr>
       </w:pPr>
-      <w:bookmarkStart w:id="0" w:name="_Toc210817210"/>
+      <w:bookmarkStart w:id="0" w:name="_Toc211862288"/>
       <w:r>
         <w:lastRenderedPageBreak/>
         <w:t>Introduction</w:t>
@@ -3346,7 +3796,7 @@
           <w:numId w:val="10"/>
         </w:numPr>
       </w:pPr>
-      <w:bookmarkStart w:id="1" w:name="_Toc210817211"/>
+      <w:bookmarkStart w:id="1" w:name="_Toc211862289"/>
       <w:r>
         <w:t>Target Users</w:t>
       </w:r>
@@ -3392,7 +3842,7 @@
           <w:numId w:val="10"/>
         </w:numPr>
       </w:pPr>
-      <w:bookmarkStart w:id="2" w:name="_Toc210817212"/>
+      <w:bookmarkStart w:id="2" w:name="_Toc211862290"/>
       <w:r>
         <w:t>Technologies</w:t>
       </w:r>
@@ -3514,7 +3964,7 @@
           <w:numId w:val="10"/>
         </w:numPr>
       </w:pPr>
-      <w:bookmarkStart w:id="3" w:name="_Toc210817213"/>
+      <w:bookmarkStart w:id="3" w:name="_Toc211862291"/>
       <w:r>
         <w:lastRenderedPageBreak/>
         <w:t>Functional Requirements</w:t>
@@ -3536,7 +3986,7 @@
       <w:pPr>
         <w:pStyle w:val="Heading2"/>
       </w:pPr>
-      <w:bookmarkStart w:id="4" w:name="_Toc210817214"/>
+      <w:bookmarkStart w:id="4" w:name="_Toc211862292"/>
       <w:r>
         <w:t>2.1 Core Requirements</w:t>
       </w:r>
@@ -3606,7 +4056,7 @@
       <w:pPr>
         <w:pStyle w:val="Heading2"/>
       </w:pPr>
-      <w:bookmarkStart w:id="5" w:name="_Toc210817215"/>
+      <w:bookmarkStart w:id="5" w:name="_Toc211862293"/>
       <w:r>
         <w:t>2.2 Non-Core Requirements</w:t>
       </w:r>
@@ -3669,7 +4119,7 @@
           <w:numId w:val="10"/>
         </w:numPr>
       </w:pPr>
-      <w:bookmarkStart w:id="6" w:name="_Toc210817216"/>
+      <w:bookmarkStart w:id="6" w:name="_Toc211862294"/>
       <w:r>
         <w:lastRenderedPageBreak/>
         <w:t>Context Diagram and Use Cases</w:t>
@@ -3684,7 +4134,7 @@
           <w:numId w:val="10"/>
         </w:numPr>
       </w:pPr>
-      <w:bookmarkStart w:id="7" w:name="_Toc210817217"/>
+      <w:bookmarkStart w:id="7" w:name="_Toc211862295"/>
       <w:r>
         <w:t>Context Diagram</w:t>
       </w:r>
@@ -3746,7 +4196,7 @@
           <w:numId w:val="10"/>
         </w:numPr>
       </w:pPr>
-      <w:bookmarkStart w:id="8" w:name="_Toc210817218"/>
+      <w:bookmarkStart w:id="8" w:name="_Toc211862296"/>
       <w:r>
         <w:t>Use Case Diagram</w:t>
       </w:r>
@@ -3759,7 +4209,7 @@
       <w:pPr>
         <w:pStyle w:val="Heading3"/>
       </w:pPr>
-      <w:bookmarkStart w:id="9" w:name="_Toc210817219"/>
+      <w:bookmarkStart w:id="9" w:name="_Toc211862297"/>
       <w:r>
         <w:t>3.2.1 PC Program</w:t>
       </w:r>
@@ -3817,7 +4267,7 @@
       <w:pPr>
         <w:pStyle w:val="Heading3"/>
       </w:pPr>
-      <w:bookmarkStart w:id="10" w:name="_Toc210817220"/>
+      <w:bookmarkStart w:id="10" w:name="_Toc211862298"/>
       <w:r>
         <w:lastRenderedPageBreak/>
         <w:t>3.2.2 SCARAB Device Use Case Diagram</w:t>
@@ -3880,7 +4330,7 @@
           <w:numId w:val="10"/>
         </w:numPr>
       </w:pPr>
-      <w:bookmarkStart w:id="11" w:name="_Toc210817221"/>
+      <w:bookmarkStart w:id="11" w:name="_Toc211862299"/>
       <w:r>
         <w:t>Brief Use Cases</w:t>
       </w:r>
@@ -3894,7 +4344,7 @@
           <w:numId w:val="10"/>
         </w:numPr>
       </w:pPr>
-      <w:bookmarkStart w:id="12" w:name="_Toc210817222"/>
+      <w:bookmarkStart w:id="12" w:name="_Toc211862300"/>
       <w:r>
         <w:t>Dump Save</w:t>
       </w:r>
@@ -3963,7 +4413,7 @@
           <w:numId w:val="10"/>
         </w:numPr>
       </w:pPr>
-      <w:bookmarkStart w:id="14" w:name="_Toc210817223"/>
+      <w:bookmarkStart w:id="14" w:name="_Toc211862301"/>
       <w:bookmarkEnd w:id="13"/>
       <w:r>
         <w:t>Restore</w:t>
@@ -4041,7 +4491,7 @@
           <w:numId w:val="10"/>
         </w:numPr>
       </w:pPr>
-      <w:bookmarkStart w:id="15" w:name="_Toc210817224"/>
+      <w:bookmarkStart w:id="15" w:name="_Toc211862302"/>
       <w:r>
         <w:t>Check Health</w:t>
       </w:r>
@@ -4109,7 +4559,7 @@
           <w:numId w:val="10"/>
         </w:numPr>
       </w:pPr>
-      <w:bookmarkStart w:id="16" w:name="_Toc210817225"/>
+      <w:bookmarkStart w:id="16" w:name="_Toc211862303"/>
       <w:r>
         <w:t>Identify Corruption</w:t>
       </w:r>
@@ -4178,7 +4628,7 @@
           <w:numId w:val="10"/>
         </w:numPr>
       </w:pPr>
-      <w:bookmarkStart w:id="17" w:name="_Toc210817226"/>
+      <w:bookmarkStart w:id="17" w:name="_Toc211862304"/>
       <w:r>
         <w:t>Verify Checksum</w:t>
       </w:r>
@@ -4246,7 +4696,7 @@
           <w:numId w:val="10"/>
         </w:numPr>
       </w:pPr>
-      <w:bookmarkStart w:id="18" w:name="_Toc210817227"/>
+      <w:bookmarkStart w:id="18" w:name="_Toc211862305"/>
       <w:r>
         <w:t>Test Pins</w:t>
       </w:r>
@@ -4314,7 +4764,7 @@
           <w:numId w:val="10"/>
         </w:numPr>
       </w:pPr>
-      <w:bookmarkStart w:id="19" w:name="_Toc210817228"/>
+      <w:bookmarkStart w:id="19" w:name="_Toc211862306"/>
       <w:r>
         <w:t>Test Save Retention</w:t>
       </w:r>
@@ -4382,7 +4832,7 @@
           <w:numId w:val="10"/>
         </w:numPr>
       </w:pPr>
-      <w:bookmarkStart w:id="20" w:name="_Toc210817229"/>
+      <w:bookmarkStart w:id="20" w:name="_Toc211862307"/>
       <w:r>
         <w:t>Determine Port</w:t>
       </w:r>
@@ -4438,7 +4888,7 @@
           <w:numId w:val="10"/>
         </w:numPr>
       </w:pPr>
-      <w:bookmarkStart w:id="21" w:name="_Toc210817230"/>
+      <w:bookmarkStart w:id="21" w:name="_Toc211862308"/>
       <w:r>
         <w:t>Set Pins</w:t>
       </w:r>
@@ -4494,7 +4944,7 @@
           <w:numId w:val="10"/>
         </w:numPr>
       </w:pPr>
-      <w:bookmarkStart w:id="22" w:name="_Toc210817231"/>
+      <w:bookmarkStart w:id="22" w:name="_Toc211862309"/>
       <w:r>
         <w:t>Read Data</w:t>
       </w:r>
@@ -4550,7 +5000,7 @@
           <w:numId w:val="10"/>
         </w:numPr>
       </w:pPr>
-      <w:bookmarkStart w:id="23" w:name="_Toc210817232"/>
+      <w:bookmarkStart w:id="23" w:name="_Toc211862310"/>
       <w:r>
         <w:t>Write Data</w:t>
       </w:r>
@@ -4606,7 +5056,7 @@
           <w:numId w:val="10"/>
         </w:numPr>
       </w:pPr>
-      <w:bookmarkStart w:id="24" w:name="_Toc210817233"/>
+      <w:bookmarkStart w:id="24" w:name="_Toc211862311"/>
       <w:r>
         <w:lastRenderedPageBreak/>
         <w:t>Return Data</w:t>
@@ -4663,7 +5113,7 @@
           <w:numId w:val="10"/>
         </w:numPr>
       </w:pPr>
-      <w:bookmarkStart w:id="25" w:name="_Toc210817234"/>
+      <w:bookmarkStart w:id="25" w:name="_Toc211862312"/>
       <w:r>
         <w:t>Release Port</w:t>
       </w:r>
@@ -4743,7 +5193,7 @@
           <w:numId w:val="10"/>
         </w:numPr>
       </w:pPr>
-      <w:bookmarkStart w:id="26" w:name="_Toc210817235"/>
+      <w:bookmarkStart w:id="26" w:name="_Toc211862313"/>
       <w:r>
         <w:lastRenderedPageBreak/>
         <w:t>Detailed Use Cases</w:t>
@@ -4758,7 +5208,7 @@
           <w:numId w:val="10"/>
         </w:numPr>
       </w:pPr>
-      <w:bookmarkStart w:id="27" w:name="_Toc210817236"/>
+      <w:bookmarkStart w:id="27" w:name="_Toc211862314"/>
       <w:r>
         <w:t>Dump Save</w:t>
       </w:r>
@@ -5038,7 +5488,7 @@
           <w:numId w:val="10"/>
         </w:numPr>
       </w:pPr>
-      <w:bookmarkStart w:id="28" w:name="_Toc210817237"/>
+      <w:bookmarkStart w:id="28" w:name="_Toc211862315"/>
       <w:r>
         <w:t>Restore Save</w:t>
       </w:r>
@@ -5348,7 +5798,7 @@
           <w:numId w:val="10"/>
         </w:numPr>
       </w:pPr>
-      <w:bookmarkStart w:id="29" w:name="_Toc210817238"/>
+      <w:bookmarkStart w:id="29" w:name="_Toc211862316"/>
       <w:r>
         <w:t>Check Health</w:t>
       </w:r>
@@ -5630,7 +6080,7 @@
           <w:numId w:val="10"/>
         </w:numPr>
       </w:pPr>
-      <w:bookmarkStart w:id="30" w:name="_Toc210817239"/>
+      <w:bookmarkStart w:id="30" w:name="_Toc211862317"/>
       <w:r>
         <w:t>Identify Corruption</w:t>
       </w:r>
@@ -5914,7 +6364,7 @@
           <w:numId w:val="10"/>
         </w:numPr>
       </w:pPr>
-      <w:bookmarkStart w:id="31" w:name="_Toc210817240"/>
+      <w:bookmarkStart w:id="31" w:name="_Toc211862318"/>
       <w:r>
         <w:t>Verify Checksum</w:t>
       </w:r>
@@ -6205,7 +6655,7 @@
           <w:numId w:val="10"/>
         </w:numPr>
       </w:pPr>
-      <w:bookmarkStart w:id="32" w:name="_Toc210817241"/>
+      <w:bookmarkStart w:id="32" w:name="_Toc211862319"/>
       <w:r>
         <w:lastRenderedPageBreak/>
         <w:t>Test Pins</w:t>
@@ -6494,7 +6944,7 @@
           <w:numId w:val="10"/>
         </w:numPr>
       </w:pPr>
-      <w:bookmarkStart w:id="33" w:name="_Toc210817242"/>
+      <w:bookmarkStart w:id="33" w:name="_Toc211862320"/>
       <w:r>
         <w:t>Test Save Retention</w:t>
       </w:r>
@@ -6781,7 +7231,7 @@
           <w:numId w:val="10"/>
         </w:numPr>
       </w:pPr>
-      <w:bookmarkStart w:id="34" w:name="_Toc210817243"/>
+      <w:bookmarkStart w:id="34" w:name="_Toc211862321"/>
       <w:r>
         <w:t>Determine Port</w:t>
       </w:r>
@@ -7002,7 +7452,7 @@
           <w:numId w:val="10"/>
         </w:numPr>
       </w:pPr>
-      <w:bookmarkStart w:id="35" w:name="_Toc210817244"/>
+      <w:bookmarkStart w:id="35" w:name="_Toc211862322"/>
       <w:r>
         <w:t>Set Pins</w:t>
       </w:r>
@@ -7198,7 +7648,7 @@
           <w:numId w:val="10"/>
         </w:numPr>
       </w:pPr>
-      <w:bookmarkStart w:id="36" w:name="_Toc210817245"/>
+      <w:bookmarkStart w:id="36" w:name="_Toc211862323"/>
       <w:r>
         <w:t>Read Data</w:t>
       </w:r>
@@ -7402,7 +7852,7 @@
           <w:numId w:val="10"/>
         </w:numPr>
       </w:pPr>
-      <w:bookmarkStart w:id="37" w:name="_Toc210817246"/>
+      <w:bookmarkStart w:id="37" w:name="_Toc211862324"/>
       <w:r>
         <w:t>Write Data</w:t>
       </w:r>
@@ -7611,7 +8061,7 @@
           <w:numId w:val="10"/>
         </w:numPr>
       </w:pPr>
-      <w:bookmarkStart w:id="38" w:name="_Toc210817247"/>
+      <w:bookmarkStart w:id="38" w:name="_Toc211862325"/>
       <w:r>
         <w:t>Return Data</w:t>
       </w:r>
@@ -7823,7 +8273,7 @@
           <w:numId w:val="10"/>
         </w:numPr>
       </w:pPr>
-      <w:bookmarkStart w:id="39" w:name="_Toc210817248"/>
+      <w:bookmarkStart w:id="39" w:name="_Toc211862326"/>
       <w:r>
         <w:t>Release Port</w:t>
       </w:r>
@@ -8055,10 +8505,12 @@
           <w:numId w:val="10"/>
         </w:numPr>
       </w:pPr>
+      <w:bookmarkStart w:id="40" w:name="_Toc211862327"/>
       <w:r>
         <w:lastRenderedPageBreak/>
         <w:t>FURPS</w:t>
       </w:r>
+      <w:bookmarkEnd w:id="40"/>
     </w:p>
     <w:p>
       <w:pPr>
@@ -8068,9 +8520,11 @@
           <w:numId w:val="10"/>
         </w:numPr>
       </w:pPr>
+      <w:bookmarkStart w:id="41" w:name="_Toc211862328"/>
       <w:r>
         <w:t>Functionality</w:t>
       </w:r>
+      <w:bookmarkEnd w:id="41"/>
     </w:p>
     <w:p>
       <w:r>
@@ -8103,9 +8557,11 @@
           <w:numId w:val="10"/>
         </w:numPr>
       </w:pPr>
+      <w:bookmarkStart w:id="42" w:name="_Toc211862329"/>
       <w:r>
         <w:t>Usability</w:t>
       </w:r>
+      <w:bookmarkEnd w:id="42"/>
     </w:p>
     <w:p>
       <w:r>
@@ -8126,9 +8582,11 @@
           <w:numId w:val="10"/>
         </w:numPr>
       </w:pPr>
+      <w:bookmarkStart w:id="43" w:name="_Toc211862330"/>
       <w:r>
         <w:t>Reliability</w:t>
       </w:r>
+      <w:bookmarkEnd w:id="43"/>
     </w:p>
     <w:p>
       <w:r>
@@ -8152,9 +8610,11 @@
           <w:numId w:val="10"/>
         </w:numPr>
       </w:pPr>
+      <w:bookmarkStart w:id="44" w:name="_Toc211862331"/>
       <w:r>
         <w:t>Performance</w:t>
       </w:r>
+      <w:bookmarkEnd w:id="44"/>
     </w:p>
     <w:p>
       <w:r>
@@ -8666,9 +9126,11 @@
           <w:numId w:val="10"/>
         </w:numPr>
       </w:pPr>
+      <w:bookmarkStart w:id="45" w:name="_Toc211862332"/>
       <w:r>
         <w:t>Supportability</w:t>
       </w:r>
+      <w:bookmarkEnd w:id="45"/>
     </w:p>
     <w:p>
       <w:r>
@@ -8683,10 +9145,12 @@
           <w:numId w:val="10"/>
         </w:numPr>
       </w:pPr>
+      <w:bookmarkStart w:id="46" w:name="_Toc211862333"/>
       <w:r>
         <w:lastRenderedPageBreak/>
         <w:t>Metrics</w:t>
       </w:r>
+      <w:bookmarkEnd w:id="46"/>
     </w:p>
     <w:p>
       <w:r>
@@ -8781,6 +9245,18 @@
       </w:pPr>
       <w:r>
         <w:t>The SCARAB should be able to identify whether the cartridge supports on-cartridge save data.</w:t>
+      </w:r>
+    </w:p>
+    <w:p>
+      <w:pPr>
+        <w:pStyle w:val="ListParagraph"/>
+        <w:numPr>
+          <w:ilvl w:val="0"/>
+          <w:numId w:val="43"/>
+        </w:numPr>
+      </w:pPr>
+      <w:r>
+        <w:t>The SCARAB should be able to dump ROMs for checksum validation as outlined in the table above (see 4.4 Performance).</w:t>
       </w:r>
     </w:p>
     <w:p>

</xml_diff>

<commit_message>
Added research on microcontrollers.
</commit_message>
<xml_diff>
--- a/Documents/SCARAB Functional Specification.docx
+++ b/Documents/SCARAB Functional Specification.docx
@@ -3886,7 +3886,15 @@
         <w:t>, due to the sheer number of digital I/O pins on the board.</w:t>
       </w:r>
       <w:r>
-        <w:t xml:space="preserve"> Alternate boards would be usable, but would require latches or multiplexing. For the GUI based PC program, Python would be sufficient, as it can interface with the Arduino directly over serial, and the Tkinter library provides GUI functionality. Various electronic components will also be required, listed below:</w:t>
+        <w:t xml:space="preserve"> Alternate boards would be usable, but would require latches or multiplexing. For the GUI based PC program, Python would be sufficient, as it can interface with the Arduino directly over serial, and the </w:t>
+      </w:r>
+      <w:proofErr w:type="spellStart"/>
+      <w:r>
+        <w:t>Tkinter</w:t>
+      </w:r>
+      <w:proofErr w:type="spellEnd"/>
+      <w:r>
+        <w:t xml:space="preserve"> library provides GUI functionality. Various electronic components will also be required, listed below:</w:t>
       </w:r>
     </w:p>
     <w:p>
@@ -4554,12 +4562,17 @@
     <w:p>
       <w:pPr>
         <w:pStyle w:val="Heading3"/>
+      </w:pPr>
+      <w:bookmarkStart w:id="16" w:name="_Toc211862303"/>
+    </w:p>
+    <w:p>
+      <w:pPr>
+        <w:pStyle w:val="Heading3"/>
         <w:numPr>
           <w:ilvl w:val="2"/>
           <w:numId w:val="10"/>
         </w:numPr>
       </w:pPr>
-      <w:bookmarkStart w:id="16" w:name="_Toc211862303"/>
       <w:r>
         <w:t>Identify Corruption</w:t>
       </w:r>
@@ -4607,7 +4620,6 @@
           </w:tcPr>
           <w:p>
             <w:r>
-              <w:lastRenderedPageBreak/>
               <w:t>Description: This use case begins when the user wishes to identify any corrupted data within a cartridge/memory card. The user selects “Health Check” from the sidebar. The user then selects “Identify Corrupted Blocks”</w:t>
             </w:r>
             <w:r>
@@ -5002,6 +5014,7 @@
       </w:pPr>
       <w:bookmarkStart w:id="23" w:name="_Toc211862310"/>
       <w:r>
+        <w:lastRenderedPageBreak/>
         <w:t>Write Data</w:t>
       </w:r>
       <w:bookmarkEnd w:id="23"/>
@@ -5058,7 +5071,6 @@
       </w:pPr>
       <w:bookmarkStart w:id="24" w:name="_Toc211862311"/>
       <w:r>
-        <w:lastRenderedPageBreak/>
         <w:t>Return Data</w:t>
       </w:r>
       <w:bookmarkEnd w:id="24"/>
@@ -5481,6 +5493,11 @@
     </w:tbl>
     <w:p/>
     <w:p>
+      <w:r>
+        <w:br w:type="page"/>
+      </w:r>
+    </w:p>
+    <w:p>
       <w:pPr>
         <w:pStyle w:val="Heading3"/>
         <w:numPr>
@@ -5490,6 +5507,7 @@
       </w:pPr>
       <w:bookmarkStart w:id="28" w:name="_Toc211862315"/>
       <w:r>
+        <w:lastRenderedPageBreak/>
         <w:t>Restore Save</w:t>
       </w:r>
       <w:bookmarkEnd w:id="28"/>
@@ -5663,11 +5681,7 @@
               <w:cnfStyle w:val="000000000000" w:firstRow="0" w:lastRow="0" w:firstColumn="0" w:lastColumn="0" w:oddVBand="0" w:evenVBand="0" w:oddHBand="0" w:evenHBand="0" w:firstRowFirstColumn="0" w:firstRowLastColumn="0" w:lastRowFirstColumn="0" w:lastRowLastColumn="0"/>
             </w:pPr>
             <w:r>
-              <w:t xml:space="preserve">The program prompts the user to select a save file, displaying the </w:t>
-            </w:r>
-            <w:r>
-              <w:lastRenderedPageBreak/>
-              <w:t>dumped saves compatible with the inserted cartridge.</w:t>
+              <w:t>The program prompts the user to select a save file, displaying the dumped saves compatible with the inserted cartridge.</w:t>
             </w:r>
           </w:p>
           <w:p>
@@ -5715,7 +5729,6 @@
           </w:tcPr>
           <w:p>
             <w:r>
-              <w:lastRenderedPageBreak/>
               <w:t>Post-conditions:</w:t>
             </w:r>
           </w:p>
@@ -5790,6 +5803,11 @@
       </w:tr>
     </w:tbl>
     <w:p/>
+    <w:p>
+      <w:r>
+        <w:br w:type="page"/>
+      </w:r>
+    </w:p>
     <w:p>
       <w:pPr>
         <w:pStyle w:val="Heading3"/>
@@ -5800,6 +5818,7 @@
       </w:pPr>
       <w:bookmarkStart w:id="29" w:name="_Toc211862316"/>
       <w:r>
+        <w:lastRenderedPageBreak/>
         <w:t>Check Health</w:t>
       </w:r>
       <w:bookmarkEnd w:id="29"/>
@@ -6073,6 +6092,11 @@
     </w:tbl>
     <w:p/>
     <w:p>
+      <w:r>
+        <w:br w:type="page"/>
+      </w:r>
+    </w:p>
+    <w:p>
       <w:pPr>
         <w:pStyle w:val="Heading3"/>
         <w:numPr>
@@ -6082,6 +6106,7 @@
       </w:pPr>
       <w:bookmarkStart w:id="30" w:name="_Toc211862317"/>
       <w:r>
+        <w:lastRenderedPageBreak/>
         <w:t>Identify Corruption</w:t>
       </w:r>
       <w:bookmarkEnd w:id="30"/>
@@ -6173,7 +6198,6 @@
               <w:cnfStyle w:val="000000100000" w:firstRow="0" w:lastRow="0" w:firstColumn="0" w:lastColumn="0" w:oddVBand="0" w:evenVBand="0" w:oddHBand="1" w:evenHBand="0" w:firstRowFirstColumn="0" w:firstRowLastColumn="0" w:lastRowFirstColumn="0" w:lastRowLastColumn="0"/>
             </w:pPr>
             <w:r>
-              <w:lastRenderedPageBreak/>
               <w:t>A cartridge port module is inserted into the SCARAB.</w:t>
             </w:r>
           </w:p>
@@ -6195,7 +6219,6 @@
           </w:tcPr>
           <w:p>
             <w:r>
-              <w:lastRenderedPageBreak/>
               <w:t>Main Success Scenario:</w:t>
             </w:r>
           </w:p>
@@ -6357,6 +6380,11 @@
     </w:tbl>
     <w:p/>
     <w:p>
+      <w:r>
+        <w:br w:type="page"/>
+      </w:r>
+    </w:p>
+    <w:p>
       <w:pPr>
         <w:pStyle w:val="Heading3"/>
         <w:numPr>
@@ -6366,6 +6394,7 @@
       </w:pPr>
       <w:bookmarkStart w:id="31" w:name="_Toc211862318"/>
       <w:r>
+        <w:lastRenderedPageBreak/>
         <w:t>Verify Checksum</w:t>
       </w:r>
       <w:bookmarkEnd w:id="31"/>
@@ -6648,6 +6677,11 @@
     </w:tbl>
     <w:p/>
     <w:p>
+      <w:r>
+        <w:br w:type="page"/>
+      </w:r>
+    </w:p>
+    <w:p>
       <w:pPr>
         <w:pStyle w:val="Heading3"/>
         <w:numPr>
@@ -6937,6 +6971,11 @@
     </w:tbl>
     <w:p/>
     <w:p>
+      <w:r>
+        <w:br w:type="page"/>
+      </w:r>
+    </w:p>
+    <w:p>
       <w:pPr>
         <w:pStyle w:val="Heading3"/>
         <w:numPr>
@@ -6946,6 +6985,7 @@
       </w:pPr>
       <w:bookmarkStart w:id="33" w:name="_Toc211862320"/>
       <w:r>
+        <w:lastRenderedPageBreak/>
         <w:t>Test Save Retention</w:t>
       </w:r>
       <w:bookmarkEnd w:id="33"/>
@@ -7159,11 +7199,7 @@
               <w:cnfStyle w:val="000000000000" w:firstRow="0" w:lastRow="0" w:firstColumn="0" w:lastColumn="0" w:oddVBand="0" w:evenVBand="0" w:oddHBand="0" w:evenHBand="0" w:firstRowFirstColumn="0" w:firstRowLastColumn="0" w:lastRowFirstColumn="0" w:lastRowLastColumn="0"/>
             </w:pPr>
             <w:r>
-              <w:t xml:space="preserve">The SCARAB loads the cartridge with a predetermined save, cuts power from the cartridge for 30 seconds, </w:t>
-            </w:r>
-            <w:r>
-              <w:lastRenderedPageBreak/>
-              <w:t>and checks the save on the cartridge against the original.</w:t>
+              <w:t>The SCARAB loads the cartridge with a predetermined save, cuts power from the cartridge for 30 seconds, and checks the save on the cartridge against the original.</w:t>
             </w:r>
           </w:p>
         </w:tc>
@@ -7179,7 +7215,6 @@
           </w:tcPr>
           <w:p>
             <w:r>
-              <w:lastRenderedPageBreak/>
               <w:t>Post-conditions:</w:t>
             </w:r>
           </w:p>
@@ -7445,6 +7480,11 @@
     </w:tbl>
     <w:p/>
     <w:p>
+      <w:r>
+        <w:br w:type="page"/>
+      </w:r>
+    </w:p>
+    <w:p>
       <w:pPr>
         <w:pStyle w:val="Heading3"/>
         <w:numPr>
@@ -7454,6 +7494,7 @@
       </w:pPr>
       <w:bookmarkStart w:id="35" w:name="_Toc211862322"/>
       <w:r>
+        <w:lastRenderedPageBreak/>
         <w:t>Set Pins</w:t>
       </w:r>
       <w:bookmarkEnd w:id="35"/>
@@ -8054,6 +8095,11 @@
     </w:tbl>
     <w:p/>
     <w:p>
+      <w:r>
+        <w:br w:type="page"/>
+      </w:r>
+    </w:p>
+    <w:p>
       <w:pPr>
         <w:pStyle w:val="Heading3"/>
         <w:numPr>
@@ -8063,6 +8109,7 @@
       </w:pPr>
       <w:bookmarkStart w:id="38" w:name="_Toc211862325"/>
       <w:r>
+        <w:lastRenderedPageBreak/>
         <w:t>Return Data</w:t>
       </w:r>
       <w:bookmarkEnd w:id="38"/>
@@ -8443,7 +8490,6 @@
           </w:tcPr>
           <w:p>
             <w:r>
-              <w:lastRenderedPageBreak/>
               <w:t>Post-conditions:</w:t>
             </w:r>
           </w:p>
@@ -8593,10 +8639,22 @@
         <w:t xml:space="preserve">The SCARAB will need to be very reliable, </w:t>
       </w:r>
       <w:r>
-        <w:t xml:space="preserve">as malfunctions could cause damage to the cartridges which it is trying to preserve. Confirmed working cartridges will need to pass all tests 100% of the time. Cartridges with known defects, such as dirty pins or a dead internal battery, </w:t>
-      </w:r>
-      <w:r>
-        <w:t>will also need to fail at minimum 1 test 90% of the time.</w:t>
+        <w:t xml:space="preserve">as malfunctions could cause damage to the cartridges which it is trying to preserve. Confirmed working cartridges will need to pass all tests </w:t>
+      </w:r>
+      <w:r>
+        <w:t>99</w:t>
+      </w:r>
+      <w:r>
+        <w:t xml:space="preserve">% of the time. Cartridges with known defects, such as dirty pins or a dead internal battery, </w:t>
+      </w:r>
+      <w:r>
+        <w:t>will also need to fail at minimum 1 test 9</w:t>
+      </w:r>
+      <w:r>
+        <w:t>5</w:t>
+      </w:r>
+      <w:r>
+        <w:t>% of the time.</w:t>
       </w:r>
       <w:r>
         <w:t xml:space="preserve"> Any time a module or cartridge has been removed, the SCARAB PC program should detect it within 1 second.</w:t>

</xml_diff>